<commit_message>
Final commit for HW1
</commit_message>
<xml_diff>
--- a/HW1/TQS- HW midterm assignment - report template.docx
+++ b/HW1/TQS- HW midterm assignment - report template.docx
@@ -4,7 +4,7 @@
   <w:body>
     <w:p>
       <w:pPr>
-        <w:pStyle w:val="Title"/>
+        <w:pStyle w:val="Ttulo"/>
       </w:pPr>
       <w:r>
         <w:t xml:space="preserve">HW1: </w:t>
@@ -22,7 +22,7 @@
           <w:i/>
           <w:iCs/>
         </w:rPr>
-        <w:t>Ana Alexandra Antunes</w:t>
+        <w:t>José Gameiro</w:t>
       </w:r>
       <w:r>
         <w:rPr>
@@ -36,7 +36,7 @@
           <w:i/>
           <w:iCs/>
         </w:rPr>
-        <w:t>876543</w:t>
+        <w:t>108840</w:t>
       </w:r>
       <w:r>
         <w:rPr>
@@ -52,22 +52,10 @@
         <w:t>v</w:t>
       </w:r>
       <w:r>
-        <w:fldChar w:fldCharType="begin"/>
-      </w:r>
-      <w:r>
-        <w:instrText xml:space="preserve"> SAVEDATE  \@ "yyyy-MM-dd"  \* MERGEFORMAT </w:instrText>
-      </w:r>
-      <w:r>
-        <w:fldChar w:fldCharType="separate"/>
-      </w:r>
-      <w:r>
-        <w:rPr>
-          <w:noProof/>
-        </w:rPr>
-        <w:t>2022-04-07</w:t>
-      </w:r>
-      <w:r>
-        <w:fldChar w:fldCharType="end"/>
+        <w:t>09</w:t>
+      </w:r>
+      <w:r>
+        <w:t>-04-20204</w:t>
       </w:r>
     </w:p>
     <w:p/>
@@ -87,11 +75,10 @@
           <w:docPartUnique/>
         </w:docPartObj>
       </w:sdtPr>
-      <w:sdtEndPr/>
       <w:sdtContent>
         <w:p>
           <w:pPr>
-            <w:pStyle w:val="TOC1"/>
+            <w:pStyle w:val="ndice1"/>
             <w:tabs>
               <w:tab w:val="left" w:pos="567"/>
             </w:tabs>
@@ -114,7 +101,7 @@
           <w:hyperlink w:anchor="_Toc130550537" w:history="1">
             <w:r>
               <w:rPr>
-                <w:rStyle w:val="Hyperlink"/>
+                <w:rStyle w:val="Hiperligao"/>
               </w:rPr>
               <w:t>1</w:t>
             </w:r>
@@ -129,7 +116,7 @@
             </w:r>
             <w:r>
               <w:rPr>
-                <w:rStyle w:val="Hyperlink"/>
+                <w:rStyle w:val="Hiperligao"/>
               </w:rPr>
               <w:t>Introduction</w:t>
             </w:r>
@@ -178,7 +165,7 @@
         </w:p>
         <w:p>
           <w:pPr>
-            <w:pStyle w:val="TOC2"/>
+            <w:pStyle w:val="ndice2"/>
             <w:rPr>
               <w:rFonts w:cstheme="minorBidi"/>
               <w:lang w:eastAsia="en-US" w:bidi="ar-SA"/>
@@ -187,7 +174,7 @@
           <w:hyperlink w:anchor="_Toc130550538" w:history="1">
             <w:r>
               <w:rPr>
-                <w:rStyle w:val="Hyperlink"/>
+                <w:rStyle w:val="Hiperligao"/>
               </w:rPr>
               <w:t>1.1</w:t>
             </w:r>
@@ -200,7 +187,7 @@
             </w:r>
             <w:r>
               <w:rPr>
-                <w:rStyle w:val="Hyperlink"/>
+                <w:rStyle w:val="Hiperligao"/>
               </w:rPr>
               <w:t>Overview of the work</w:t>
             </w:r>
@@ -249,7 +236,7 @@
         </w:p>
         <w:p>
           <w:pPr>
-            <w:pStyle w:val="TOC2"/>
+            <w:pStyle w:val="ndice2"/>
             <w:rPr>
               <w:rFonts w:cstheme="minorBidi"/>
               <w:lang w:eastAsia="en-US" w:bidi="ar-SA"/>
@@ -258,7 +245,7 @@
           <w:hyperlink w:anchor="_Toc130550539" w:history="1">
             <w:r>
               <w:rPr>
-                <w:rStyle w:val="Hyperlink"/>
+                <w:rStyle w:val="Hiperligao"/>
               </w:rPr>
               <w:t>1.2</w:t>
             </w:r>
@@ -271,7 +258,7 @@
             </w:r>
             <w:r>
               <w:rPr>
-                <w:rStyle w:val="Hyperlink"/>
+                <w:rStyle w:val="Hiperligao"/>
               </w:rPr>
               <w:t>Current limitations</w:t>
             </w:r>
@@ -308,7 +295,7 @@
               <w:rPr>
                 <w:webHidden/>
               </w:rPr>
-              <w:t>1</w:t>
+              <w:t>2</w:t>
             </w:r>
             <w:r>
               <w:rPr>
@@ -320,7 +307,7 @@
         </w:p>
         <w:p>
           <w:pPr>
-            <w:pStyle w:val="TOC1"/>
+            <w:pStyle w:val="ndice1"/>
             <w:tabs>
               <w:tab w:val="left" w:pos="567"/>
             </w:tabs>
@@ -334,7 +321,7 @@
           <w:hyperlink w:anchor="_Toc130550540" w:history="1">
             <w:r>
               <w:rPr>
-                <w:rStyle w:val="Hyperlink"/>
+                <w:rStyle w:val="Hiperligao"/>
               </w:rPr>
               <w:t>2</w:t>
             </w:r>
@@ -349,7 +336,7 @@
             </w:r>
             <w:r>
               <w:rPr>
-                <w:rStyle w:val="Hyperlink"/>
+                <w:rStyle w:val="Hiperligao"/>
               </w:rPr>
               <w:t>Product specification</w:t>
             </w:r>
@@ -398,7 +385,7 @@
         </w:p>
         <w:p>
           <w:pPr>
-            <w:pStyle w:val="TOC2"/>
+            <w:pStyle w:val="ndice2"/>
             <w:rPr>
               <w:rFonts w:cstheme="minorBidi"/>
               <w:lang w:eastAsia="en-US" w:bidi="ar-SA"/>
@@ -407,7 +394,7 @@
           <w:hyperlink w:anchor="_Toc130550541" w:history="1">
             <w:r>
               <w:rPr>
-                <w:rStyle w:val="Hyperlink"/>
+                <w:rStyle w:val="Hiperligao"/>
               </w:rPr>
               <w:t>2.1</w:t>
             </w:r>
@@ -420,7 +407,7 @@
             </w:r>
             <w:r>
               <w:rPr>
-                <w:rStyle w:val="Hyperlink"/>
+                <w:rStyle w:val="Hiperligao"/>
               </w:rPr>
               <w:t>Functional scope and supported interactions</w:t>
             </w:r>
@@ -469,7 +456,7 @@
         </w:p>
         <w:p>
           <w:pPr>
-            <w:pStyle w:val="TOC2"/>
+            <w:pStyle w:val="ndice2"/>
             <w:rPr>
               <w:rFonts w:cstheme="minorBidi"/>
               <w:lang w:eastAsia="en-US" w:bidi="ar-SA"/>
@@ -478,7 +465,7 @@
           <w:hyperlink w:anchor="_Toc130550542" w:history="1">
             <w:r>
               <w:rPr>
-                <w:rStyle w:val="Hyperlink"/>
+                <w:rStyle w:val="Hiperligao"/>
               </w:rPr>
               <w:t>2.2</w:t>
             </w:r>
@@ -491,7 +478,7 @@
             </w:r>
             <w:r>
               <w:rPr>
-                <w:rStyle w:val="Hyperlink"/>
+                <w:rStyle w:val="Hiperligao"/>
               </w:rPr>
               <w:t>System architecture</w:t>
             </w:r>
@@ -528,7 +515,7 @@
               <w:rPr>
                 <w:webHidden/>
               </w:rPr>
-              <w:t>2</w:t>
+              <w:t>3</w:t>
             </w:r>
             <w:r>
               <w:rPr>
@@ -540,7 +527,7 @@
         </w:p>
         <w:p>
           <w:pPr>
-            <w:pStyle w:val="TOC2"/>
+            <w:pStyle w:val="ndice2"/>
             <w:rPr>
               <w:rFonts w:cstheme="minorBidi"/>
               <w:lang w:eastAsia="en-US" w:bidi="ar-SA"/>
@@ -549,7 +536,7 @@
           <w:hyperlink w:anchor="_Toc130550543" w:history="1">
             <w:r>
               <w:rPr>
-                <w:rStyle w:val="Hyperlink"/>
+                <w:rStyle w:val="Hiperligao"/>
               </w:rPr>
               <w:t>2.3</w:t>
             </w:r>
@@ -562,7 +549,7 @@
             </w:r>
             <w:r>
               <w:rPr>
-                <w:rStyle w:val="Hyperlink"/>
+                <w:rStyle w:val="Hiperligao"/>
               </w:rPr>
               <w:t>API for developers</w:t>
             </w:r>
@@ -599,7 +586,7 @@
               <w:rPr>
                 <w:webHidden/>
               </w:rPr>
-              <w:t>2</w:t>
+              <w:t>4</w:t>
             </w:r>
             <w:r>
               <w:rPr>
@@ -611,7 +598,7 @@
         </w:p>
         <w:p>
           <w:pPr>
-            <w:pStyle w:val="TOC1"/>
+            <w:pStyle w:val="ndice1"/>
             <w:tabs>
               <w:tab w:val="left" w:pos="567"/>
             </w:tabs>
@@ -625,7 +612,7 @@
           <w:hyperlink w:anchor="_Toc130550544" w:history="1">
             <w:r>
               <w:rPr>
-                <w:rStyle w:val="Hyperlink"/>
+                <w:rStyle w:val="Hiperligao"/>
               </w:rPr>
               <w:t>3</w:t>
             </w:r>
@@ -640,7 +627,7 @@
             </w:r>
             <w:r>
               <w:rPr>
-                <w:rStyle w:val="Hyperlink"/>
+                <w:rStyle w:val="Hiperligao"/>
               </w:rPr>
               <w:t>Quality assurance</w:t>
             </w:r>
@@ -677,7 +664,7 @@
               <w:rPr>
                 <w:webHidden/>
               </w:rPr>
-              <w:t>2</w:t>
+              <w:t>4</w:t>
             </w:r>
             <w:r>
               <w:rPr>
@@ -689,7 +676,7 @@
         </w:p>
         <w:p>
           <w:pPr>
-            <w:pStyle w:val="TOC2"/>
+            <w:pStyle w:val="ndice2"/>
             <w:rPr>
               <w:rFonts w:cstheme="minorBidi"/>
               <w:lang w:eastAsia="en-US" w:bidi="ar-SA"/>
@@ -698,7 +685,7 @@
           <w:hyperlink w:anchor="_Toc130550545" w:history="1">
             <w:r>
               <w:rPr>
-                <w:rStyle w:val="Hyperlink"/>
+                <w:rStyle w:val="Hiperligao"/>
               </w:rPr>
               <w:t>3.1</w:t>
             </w:r>
@@ -711,7 +698,7 @@
             </w:r>
             <w:r>
               <w:rPr>
-                <w:rStyle w:val="Hyperlink"/>
+                <w:rStyle w:val="Hiperligao"/>
               </w:rPr>
               <w:t>Overall strategy for testing</w:t>
             </w:r>
@@ -748,7 +735,7 @@
               <w:rPr>
                 <w:webHidden/>
               </w:rPr>
-              <w:t>2</w:t>
+              <w:t>4</w:t>
             </w:r>
             <w:r>
               <w:rPr>
@@ -760,7 +747,7 @@
         </w:p>
         <w:p>
           <w:pPr>
-            <w:pStyle w:val="TOC2"/>
+            <w:pStyle w:val="ndice2"/>
             <w:rPr>
               <w:rFonts w:cstheme="minorBidi"/>
               <w:lang w:eastAsia="en-US" w:bidi="ar-SA"/>
@@ -769,7 +756,7 @@
           <w:hyperlink w:anchor="_Toc130550546" w:history="1">
             <w:r>
               <w:rPr>
-                <w:rStyle w:val="Hyperlink"/>
+                <w:rStyle w:val="Hiperligao"/>
               </w:rPr>
               <w:t>3.2</w:t>
             </w:r>
@@ -782,7 +769,7 @@
             </w:r>
             <w:r>
               <w:rPr>
-                <w:rStyle w:val="Hyperlink"/>
+                <w:rStyle w:val="Hiperligao"/>
               </w:rPr>
               <w:t>Unit and integration testing</w:t>
             </w:r>
@@ -819,7 +806,7 @@
               <w:rPr>
                 <w:webHidden/>
               </w:rPr>
-              <w:t>2</w:t>
+              <w:t>5</w:t>
             </w:r>
             <w:r>
               <w:rPr>
@@ -831,7 +818,7 @@
         </w:p>
         <w:p>
           <w:pPr>
-            <w:pStyle w:val="TOC2"/>
+            <w:pStyle w:val="ndice2"/>
             <w:rPr>
               <w:rFonts w:cstheme="minorBidi"/>
               <w:lang w:eastAsia="en-US" w:bidi="ar-SA"/>
@@ -840,7 +827,7 @@
           <w:hyperlink w:anchor="_Toc130550547" w:history="1">
             <w:r>
               <w:rPr>
-                <w:rStyle w:val="Hyperlink"/>
+                <w:rStyle w:val="Hiperligao"/>
               </w:rPr>
               <w:t>3.3</w:t>
             </w:r>
@@ -853,7 +840,7 @@
             </w:r>
             <w:r>
               <w:rPr>
-                <w:rStyle w:val="Hyperlink"/>
+                <w:rStyle w:val="Hiperligao"/>
               </w:rPr>
               <w:t>Functional testing</w:t>
             </w:r>
@@ -890,7 +877,7 @@
               <w:rPr>
                 <w:webHidden/>
               </w:rPr>
-              <w:t>3</w:t>
+              <w:t>8</w:t>
             </w:r>
             <w:r>
               <w:rPr>
@@ -902,7 +889,7 @@
         </w:p>
         <w:p>
           <w:pPr>
-            <w:pStyle w:val="TOC2"/>
+            <w:pStyle w:val="ndice2"/>
             <w:rPr>
               <w:rFonts w:cstheme="minorBidi"/>
               <w:lang w:eastAsia="en-US" w:bidi="ar-SA"/>
@@ -911,7 +898,7 @@
           <w:hyperlink w:anchor="_Toc130550548" w:history="1">
             <w:r>
               <w:rPr>
-                <w:rStyle w:val="Hyperlink"/>
+                <w:rStyle w:val="Hiperligao"/>
               </w:rPr>
               <w:t>3.4</w:t>
             </w:r>
@@ -924,7 +911,7 @@
             </w:r>
             <w:r>
               <w:rPr>
-                <w:rStyle w:val="Hyperlink"/>
+                <w:rStyle w:val="Hiperligao"/>
               </w:rPr>
               <w:t>Code quality analysis</w:t>
             </w:r>
@@ -961,7 +948,7 @@
               <w:rPr>
                 <w:webHidden/>
               </w:rPr>
-              <w:t>3</w:t>
+              <w:t>8</w:t>
             </w:r>
             <w:r>
               <w:rPr>
@@ -973,7 +960,7 @@
         </w:p>
         <w:p>
           <w:pPr>
-            <w:pStyle w:val="TOC2"/>
+            <w:pStyle w:val="ndice2"/>
             <w:rPr>
               <w:rFonts w:cstheme="minorBidi"/>
               <w:lang w:eastAsia="en-US" w:bidi="ar-SA"/>
@@ -982,7 +969,7 @@
           <w:hyperlink w:anchor="_Toc130550549" w:history="1">
             <w:r>
               <w:rPr>
-                <w:rStyle w:val="Hyperlink"/>
+                <w:rStyle w:val="Hiperligao"/>
               </w:rPr>
               <w:t>3.5</w:t>
             </w:r>
@@ -995,7 +982,7 @@
             </w:r>
             <w:r>
               <w:rPr>
-                <w:rStyle w:val="Hyperlink"/>
+                <w:rStyle w:val="Hiperligao"/>
               </w:rPr>
               <w:t>Continuous integration pipeline [optional]</w:t>
             </w:r>
@@ -1032,7 +1019,7 @@
               <w:rPr>
                 <w:webHidden/>
               </w:rPr>
-              <w:t>3</w:t>
+              <w:t>9</w:t>
             </w:r>
             <w:r>
               <w:rPr>
@@ -1044,7 +1031,7 @@
         </w:p>
         <w:p>
           <w:pPr>
-            <w:pStyle w:val="TOC1"/>
+            <w:pStyle w:val="ndice1"/>
             <w:tabs>
               <w:tab w:val="left" w:pos="567"/>
             </w:tabs>
@@ -1058,7 +1045,7 @@
           <w:hyperlink w:anchor="_Toc130550550" w:history="1">
             <w:r>
               <w:rPr>
-                <w:rStyle w:val="Hyperlink"/>
+                <w:rStyle w:val="Hiperligao"/>
               </w:rPr>
               <w:t>4</w:t>
             </w:r>
@@ -1073,7 +1060,7 @@
             </w:r>
             <w:r>
               <w:rPr>
-                <w:rStyle w:val="Hyperlink"/>
+                <w:rStyle w:val="Hiperligao"/>
               </w:rPr>
               <w:t>References &amp; resources</w:t>
             </w:r>
@@ -1110,7 +1097,7 @@
               <w:rPr>
                 <w:webHidden/>
               </w:rPr>
-              <w:t>3</w:t>
+              <w:t>10</w:t>
             </w:r>
             <w:r>
               <w:rPr>
@@ -1135,65 +1122,253 @@
     </w:sdt>
     <w:p>
       <w:pPr>
+        <w:pStyle w:val="Ttulo1"/>
+      </w:pPr>
+      <w:bookmarkStart w:id="0" w:name="_Toc130550537"/>
+      <w:r>
+        <w:t>Introduction</w:t>
+      </w:r>
+      <w:bookmarkEnd w:id="0"/>
+    </w:p>
+    <w:p>
+      <w:pPr>
+        <w:pStyle w:val="Ttulo2"/>
+      </w:pPr>
+      <w:bookmarkStart w:id="1" w:name="_Toc130550538"/>
+      <w:r>
+        <w:t>Overview of the work</w:t>
+      </w:r>
+      <w:bookmarkEnd w:id="1"/>
+    </w:p>
+    <w:p>
+      <w:pPr>
+        <w:spacing w:line="360" w:lineRule="auto"/>
+        <w:jc w:val="both"/>
+      </w:pPr>
+      <w:r>
+        <w:t xml:space="preserve">This report presents the </w:t>
+      </w:r>
+      <w:r>
+        <w:t xml:space="preserve">midterm individual project required for TQS, </w:t>
+      </w:r>
+      <w:r>
+        <w:t xml:space="preserve">covering both the software </w:t>
+      </w:r>
+      <w:r>
+        <w:t xml:space="preserve">product </w:t>
+      </w:r>
+      <w:r>
+        <w:t xml:space="preserve">features </w:t>
+      </w:r>
+      <w:r>
+        <w:t xml:space="preserve">and the </w:t>
+      </w:r>
+      <w:r>
+        <w:t xml:space="preserve">adopted </w:t>
+      </w:r>
+      <w:r>
+        <w:t>quality assurance strategy.</w:t>
+      </w:r>
+      <w:r>
+        <w:t xml:space="preserve">  </w:t>
+      </w:r>
+    </w:p>
+    <w:p>
+      <w:pPr>
+        <w:spacing w:line="360" w:lineRule="auto"/>
+        <w:jc w:val="both"/>
+      </w:pPr>
+      <w:r>
+        <w:t>This report</w:t>
+      </w:r>
+      <w:r>
+        <w:t xml:space="preserve"> also</w:t>
+      </w:r>
+      <w:r>
+        <w:t xml:space="preserve"> outlines the development process and key features of our bus ticket selling application. </w:t>
+      </w:r>
+      <w:r>
+        <w:t>The</w:t>
+      </w:r>
+      <w:r>
+        <w:t xml:space="preserve"> primary objective was to create a robust services API facilitating the purchase of bus tickets, focusing on two core functionalities: searching for bus connections between cities and booking reservations for passengers. To showcase the application's capabilities, </w:t>
+      </w:r>
+      <w:r>
+        <w:t xml:space="preserve">it was also </w:t>
+      </w:r>
+      <w:r>
+        <w:t>developed a simplified web app demonstrating these essential use cases.</w:t>
+      </w:r>
+      <w:r>
+        <w:t xml:space="preserve"> </w:t>
+      </w:r>
+      <w:r>
+        <w:t xml:space="preserve">The product’s name is </w:t>
+      </w:r>
+      <w:r>
+        <w:t>Bus Wise.</w:t>
+      </w:r>
+    </w:p>
+    <w:p>
+      <w:pPr>
         <w:pStyle w:val="remarks-to-remove"/>
-      </w:pPr>
-      <w:r>
-        <w:t>&lt;</w:t>
-      </w:r>
-      <w:r>
-        <w:t xml:space="preserve">All remarks </w:t>
-      </w:r>
-      <w:r>
-        <w:t>like this should be removed from the final document!</w:t>
+        <w:spacing w:line="360" w:lineRule="auto"/>
+        <w:jc w:val="both"/>
+        <w:rPr>
+          <w:color w:val="auto"/>
+        </w:rPr>
+      </w:pPr>
+      <w:r>
+        <w:rPr>
+          <w:color w:val="auto"/>
+        </w:rPr>
+        <w:t xml:space="preserve">To ensure the reliability and quality of </w:t>
+      </w:r>
+      <w:r>
+        <w:rPr>
+          <w:color w:val="auto"/>
+        </w:rPr>
+        <w:t xml:space="preserve">the </w:t>
+      </w:r>
+      <w:r>
+        <w:rPr>
+          <w:color w:val="auto"/>
+        </w:rPr>
+        <w:t>application, we incorporated various types of tests:</w:t>
       </w:r>
     </w:p>
     <w:p>
       <w:pPr>
         <w:pStyle w:val="remarks-to-remove"/>
-      </w:pPr>
-      <w:r>
-        <w:t xml:space="preserve">This a template for the expected </w:t>
-      </w:r>
-      <w:r>
+        <w:spacing w:line="360" w:lineRule="auto"/>
+        <w:jc w:val="both"/>
         <w:rPr>
-          <w:b/>
-          <w:bCs/>
+          <w:color w:val="auto"/>
         </w:rPr>
-        <w:t>content</w:t>
-      </w:r>
-      <w:r>
+      </w:pPr>
+    </w:p>
+    <w:p>
+      <w:pPr>
+        <w:pStyle w:val="remarks-to-remove"/>
+        <w:spacing w:line="360" w:lineRule="auto"/>
+        <w:jc w:val="both"/>
         <w:rPr>
-          <w:b/>
-          <w:bCs/>
+          <w:color w:val="auto"/>
         </w:rPr>
-        <w:t>/structure</w:t>
-      </w:r>
-      <w:r>
-        <w:t xml:space="preserve">. You may use any editing </w:t>
-      </w:r>
-      <w:r>
-        <w:t>tool to prepare the report (</w:t>
-      </w:r>
-      <w:r>
-        <w:t>La</w:t>
-      </w:r>
-      <w:r>
-        <w:t>T</w:t>
-      </w:r>
-      <w:r>
-        <w:t>e</w:t>
-      </w:r>
-      <w:r>
-        <w:t>X</w:t>
-      </w:r>
-      <w:r>
-        <w:t xml:space="preserve"> include</w:t>
-      </w:r>
-      <w:r>
-        <w:t>d</w:t>
-      </w:r>
-      <w:r>
-        <w:t>)</w:t>
+      </w:pPr>
+      <w:r>
+        <w:rPr>
+          <w:color w:val="auto"/>
+        </w:rPr>
+        <w:t>A) Unit tests: Implemented for critical components such as booking logic, cache behavior, and utility functions like validators and converters.</w:t>
+      </w:r>
+    </w:p>
+    <w:p>
+      <w:pPr>
+        <w:pStyle w:val="remarks-to-remove"/>
+        <w:spacing w:line="360" w:lineRule="auto"/>
+        <w:jc w:val="both"/>
+        <w:rPr>
+          <w:color w:val="auto"/>
+        </w:rPr>
+      </w:pPr>
+      <w:r>
+        <w:rPr>
+          <w:color w:val="auto"/>
+        </w:rPr>
+        <w:lastRenderedPageBreak/>
+        <w:t>B) Service level tests: Conducted with dependency isolation using mocks, particularly testing scenarios detached from external data providers.</w:t>
+      </w:r>
+    </w:p>
+    <w:p>
+      <w:pPr>
+        <w:pStyle w:val="remarks-to-remove"/>
+        <w:spacing w:line="360" w:lineRule="auto"/>
+        <w:jc w:val="both"/>
+        <w:rPr>
+          <w:color w:val="auto"/>
+        </w:rPr>
+      </w:pPr>
+      <w:r>
+        <w:rPr>
+          <w:color w:val="auto"/>
+        </w:rPr>
+        <w:t xml:space="preserve">C) Integration tests: Utilized Spring Boot MockMvc and REST-Assured to verify the functionality of </w:t>
+      </w:r>
+      <w:r>
+        <w:rPr>
+          <w:color w:val="auto"/>
+        </w:rPr>
+        <w:t>the</w:t>
+      </w:r>
+      <w:r>
+        <w:rPr>
+          <w:color w:val="auto"/>
+        </w:rPr>
+        <w:t xml:space="preserve"> API endpoints.</w:t>
+      </w:r>
+    </w:p>
+    <w:p>
+      <w:pPr>
+        <w:pStyle w:val="remarks-to-remove"/>
+        <w:spacing w:line="360" w:lineRule="auto"/>
+        <w:jc w:val="both"/>
+        <w:rPr>
+          <w:color w:val="auto"/>
+        </w:rPr>
+      </w:pPr>
+      <w:r>
+        <w:rPr>
+          <w:color w:val="auto"/>
+        </w:rPr>
+        <w:t>D) Functional testing: Employed BDD with Selenium WebDriver to validate the web interface's behavior.</w:t>
+      </w:r>
+    </w:p>
+    <w:p>
+      <w:pPr>
+        <w:spacing w:line="360" w:lineRule="auto"/>
+        <w:jc w:val="both"/>
+      </w:pPr>
+      <w:r>
+        <w:t xml:space="preserve">Furthermore, we integrated code quality metrics into </w:t>
+      </w:r>
+      <w:r>
+        <w:t>the</w:t>
+      </w:r>
+      <w:r>
+        <w:t xml:space="preserve"> </w:t>
+      </w:r>
+      <w:r>
+        <w:t>development process by utilizing SonarQube for analysis. This integration ensures adherence to coding standards and identifies areas for improvement. Integration with SonarQube (or Codacy) was established, enabling continuous analysis of the project's codebase. For public Git projects, SonarCloud was utilized for analysis.</w:t>
+      </w:r>
+    </w:p>
+    <w:p>
+      <w:pPr>
+        <w:pStyle w:val="Ttulo2"/>
+      </w:pPr>
+      <w:bookmarkStart w:id="2" w:name="_Toc130550539"/>
+      <w:r>
+        <w:t>Current l</w:t>
+      </w:r>
+      <w:r>
+        <w:t>imitations</w:t>
+      </w:r>
+      <w:bookmarkEnd w:id="2"/>
+    </w:p>
+    <w:p>
+      <w:pPr>
+        <w:spacing w:line="360" w:lineRule="auto"/>
+      </w:pPr>
+      <w:r>
+        <w:t xml:space="preserve">There exists some problems with the search method in the front-end, like in the select departure city and destination city it may not work very well, and the currency exchange options only has 2 options EUR and USD available. </w:t>
+      </w:r>
+    </w:p>
+    <w:p>
+      <w:pPr>
+        <w:spacing w:line="360" w:lineRule="auto"/>
+      </w:pPr>
+      <w:r>
+        <w:t>There’s also missing some tests to cover some possible outcomes, like with functional tests I only developed one</w:t>
       </w:r>
       <w:r>
         <w:t>.</w:t>
@@ -1201,182 +1376,27 @@
     </w:p>
     <w:p>
       <w:pPr>
-        <w:pStyle w:val="remarks-to-remove"/>
-      </w:pPr>
-      <w:r>
-        <w:t>Feel free to write in Portuguese or English, but do not mix</w:t>
-      </w:r>
-      <w:r>
-        <w:t xml:space="preserve"> languages between headings and body…</w:t>
-      </w:r>
-      <w:r>
-        <w:t>&gt;</w:t>
-      </w:r>
-    </w:p>
-    <w:p>
-      <w:pPr>
-        <w:pStyle w:val="Heading1"/>
-      </w:pPr>
-      <w:bookmarkStart w:id="0" w:name="_Toc130550537"/>
-      <w:r>
-        <w:t>Introduction</w:t>
-      </w:r>
-      <w:bookmarkEnd w:id="0"/>
-    </w:p>
-    <w:p>
-      <w:pPr>
-        <w:pStyle w:val="Heading2"/>
-      </w:pPr>
-      <w:bookmarkStart w:id="1" w:name="_Toc130550538"/>
-      <w:r>
-        <w:t>Overview of the work</w:t>
-      </w:r>
-      <w:bookmarkEnd w:id="1"/>
-    </w:p>
-    <w:p>
-      <w:r>
-        <w:t xml:space="preserve">This report presents the </w:t>
-      </w:r>
-      <w:r>
-        <w:t xml:space="preserve">midterm individual project required for TQS, </w:t>
-      </w:r>
-      <w:r>
-        <w:t xml:space="preserve">covering both the software </w:t>
-      </w:r>
-      <w:r>
-        <w:t xml:space="preserve">product </w:t>
-      </w:r>
-      <w:r>
-        <w:t xml:space="preserve">features </w:t>
-      </w:r>
-      <w:r>
-        <w:t xml:space="preserve">and the </w:t>
-      </w:r>
-      <w:r>
-        <w:t xml:space="preserve">adopted </w:t>
-      </w:r>
-      <w:r>
-        <w:t>quality assurance strategy.</w:t>
-      </w:r>
-    </w:p>
-    <w:p>
-      <w:pPr>
-        <w:pStyle w:val="remarks-to-remove"/>
-      </w:pPr>
-      <w:r>
-        <w:t>&lt;</w:t>
-      </w:r>
-      <w:r>
-        <w:t xml:space="preserve">briefly </w:t>
-      </w:r>
-      <w:r>
-        <w:t>introduc</w:t>
-      </w:r>
-      <w:r>
-        <w:t>e</w:t>
-      </w:r>
-      <w:r>
-        <w:t xml:space="preserve"> your application: </w:t>
-      </w:r>
-      <w:r>
-        <w:t xml:space="preserve">name the product, if </w:t>
-      </w:r>
-      <w:r>
-        <w:t>applicable</w:t>
-      </w:r>
-      <w:r>
-        <w:t>;</w:t>
-      </w:r>
-      <w:r>
-        <w:t xml:space="preserve"> </w:t>
-      </w:r>
-      <w:r>
-        <w:t>w</w:t>
-      </w:r>
-      <w:r>
-        <w:t xml:space="preserve">hat is </w:t>
-      </w:r>
-      <w:r>
-        <w:t>its purpose?</w:t>
-      </w:r>
-      <w:r>
-        <w:t>&gt;</w:t>
-      </w:r>
-    </w:p>
-    <w:p/>
-    <w:p>
-      <w:pPr>
-        <w:pStyle w:val="Heading2"/>
-      </w:pPr>
-      <w:bookmarkStart w:id="2" w:name="_Toc130550539"/>
-      <w:r>
-        <w:t>Current l</w:t>
-      </w:r>
-      <w:r>
-        <w:t>imitations</w:t>
-      </w:r>
-      <w:bookmarkEnd w:id="2"/>
-    </w:p>
-    <w:p>
-      <w:pPr>
-        <w:pStyle w:val="remarks-to-remove"/>
-      </w:pPr>
-      <w:r>
-        <w:t xml:space="preserve"> &lt;explain the </w:t>
-      </w:r>
-      <w:r>
-        <w:rPr>
-          <w:u w:val="single"/>
-        </w:rPr>
-        <w:t>known limitations</w:t>
-      </w:r>
-      <w:r>
-        <w:t xml:space="preserve"> </w:t>
-      </w:r>
-      <w:r>
-        <w:sym w:font="Wingdings" w:char="F0E0"/>
-      </w:r>
-      <w:r>
-        <w:t xml:space="preserve"> </w:t>
-      </w:r>
-      <w:r>
-        <w:t xml:space="preserve">unimplemented </w:t>
-      </w:r>
-      <w:r>
-        <w:t xml:space="preserve">or faulty </w:t>
-      </w:r>
-      <w:r>
-        <w:t>(</w:t>
-      </w:r>
-      <w:r>
-        <w:t>but</w:t>
-      </w:r>
-      <w:r>
-        <w:t xml:space="preserve"> </w:t>
-      </w:r>
-      <w:r>
-        <w:t>expected</w:t>
-      </w:r>
-      <w:r>
-        <w:t>) features&gt;</w:t>
-      </w:r>
-    </w:p>
-    <w:p>
-      <w:pPr>
-        <w:pStyle w:val="Heading1"/>
+        <w:spacing w:line="360" w:lineRule="auto"/>
+      </w:pPr>
+      <w:r>
+        <w:t>There are also missing some functionalities when dealing with the data received from the external API like how many hits/misses.</w:t>
+      </w:r>
+    </w:p>
+    <w:p>
+      <w:pPr>
+        <w:pStyle w:val="Ttulo1"/>
       </w:pPr>
       <w:bookmarkStart w:id="3" w:name="_54zw1ionjsb1" w:colFirst="0" w:colLast="0"/>
       <w:bookmarkStart w:id="4" w:name="_Toc130550540"/>
       <w:bookmarkEnd w:id="3"/>
       <w:r>
-        <w:lastRenderedPageBreak/>
         <w:t>Product specification</w:t>
       </w:r>
       <w:bookmarkEnd w:id="4"/>
     </w:p>
     <w:p>
       <w:pPr>
-        <w:pStyle w:val="Heading2"/>
+        <w:pStyle w:val="Ttulo2"/>
       </w:pPr>
       <w:bookmarkStart w:id="5" w:name="_Toc130550541"/>
       <w:r>
@@ -1385,271 +1405,75 @@
       <w:bookmarkEnd w:id="5"/>
     </w:p>
     <w:p>
-      <w:pPr>
-        <w:pStyle w:val="remarks-to-remove"/>
-      </w:pPr>
-      <w:r>
-        <w:t xml:space="preserve">&lt;functional description of the application: </w:t>
-      </w:r>
-      <w:r>
-        <w:t>who (</w:t>
-      </w:r>
-      <w:r>
-        <w:t>actors</w:t>
-      </w:r>
-      <w:r>
-        <w:t>) will</w:t>
-      </w:r>
-      <w:r>
-        <w:t xml:space="preserve"> use </w:t>
-      </w:r>
-      <w:r>
-        <w:t xml:space="preserve">the </w:t>
-      </w:r>
-      <w:r>
-        <w:t>application</w:t>
-      </w:r>
-      <w:r>
-        <w:t xml:space="preserve"> and f</w:t>
-      </w:r>
-      <w:r>
-        <w:t>or what?</w:t>
-      </w:r>
-      <w:r>
-        <w:t xml:space="preserve"> </w:t>
-      </w:r>
-      <w:r>
-        <w:t>B</w:t>
-      </w:r>
-      <w:r>
-        <w:t xml:space="preserve">riefly explain the </w:t>
-      </w:r>
-      <w:r>
-        <w:t>main</w:t>
-      </w:r>
-      <w:r>
-        <w:t xml:space="preserve"> </w:t>
-      </w:r>
-      <w:r>
-        <w:rPr>
-          <w:b/>
-          <w:bCs/>
-        </w:rPr>
-        <w:t xml:space="preserve">usage </w:t>
-      </w:r>
-      <w:r>
-        <w:rPr>
-          <w:b/>
-          <w:bCs/>
-        </w:rPr>
-        <w:t>scenario</w:t>
-      </w:r>
-      <w:r>
-        <w:rPr>
-          <w:b/>
-          <w:bCs/>
-        </w:rPr>
-        <w:t xml:space="preserve">. </w:t>
-      </w:r>
-      <w:r>
-        <w:t>&gt;</w:t>
-      </w:r>
-    </w:p>
-    <w:p>
-      <w:pPr>
-        <w:pStyle w:val="Heading2"/>
-      </w:pPr>
+      <w:r>
+        <w:t>The application targets two primary categories of users: passengers and administrators.</w:t>
+      </w:r>
+    </w:p>
+    <w:p/>
+    <w:p>
+      <w:r>
+        <w:t>Passengers:</w:t>
+      </w:r>
+    </w:p>
+    <w:p/>
+    <w:p>
+      <w:pPr>
+        <w:spacing w:line="360" w:lineRule="auto"/>
+        <w:jc w:val="both"/>
+      </w:pPr>
+      <w:r>
+        <w:t>Actors: Individuals seeking to travel by bus.</w:t>
+      </w:r>
+    </w:p>
+    <w:p>
+      <w:pPr>
+        <w:spacing w:line="360" w:lineRule="auto"/>
+        <w:jc w:val="both"/>
+      </w:pPr>
+      <w:r>
+        <w:t>Purpose: Passengers use the application to search for bus connections between cities and book reservations for their journeys.</w:t>
+      </w:r>
+    </w:p>
+    <w:p>
+      <w:pPr>
+        <w:spacing w:line="360" w:lineRule="auto"/>
+        <w:jc w:val="both"/>
+      </w:pPr>
+      <w:r>
+        <w:t>Main Usage Scenario: A passenger accesses the application's web interface, enters the desired origin and destination cities, along with the travel date. The application then presents available bus connections meeting the criteria. The passenger selects a preferred trip, provides passenger details, and completes the booking process. Upon successful reservation, the passenger receives a confirmation of their ticket.</w:t>
+      </w:r>
+    </w:p>
+    <w:p/>
+    <w:p/>
+    <w:p/>
+    <w:p>
+      <w:pPr>
+        <w:pStyle w:val="Ttulo2"/>
+      </w:pPr>
+      <w:r>
+        <w:t xml:space="preserve">Architecture Diagram and </w:t>
+      </w:r>
       <w:bookmarkStart w:id="6" w:name="_Toc130550542"/>
       <w:r>
-        <w:t>System architecture</w:t>
-      </w:r>
-      <w:bookmarkEnd w:id="6"/>
-    </w:p>
-    <w:p>
-      <w:pPr>
-        <w:pStyle w:val="remarks-to-remove"/>
-      </w:pPr>
-      <w:r>
-        <w:t xml:space="preserve">&lt;briefly present </w:t>
-      </w:r>
-      <w:r>
-        <w:t xml:space="preserve">the software </w:t>
-      </w:r>
-      <w:r>
-        <w:t xml:space="preserve">architecture. Include </w:t>
-      </w:r>
-      <w:r>
-        <w:t xml:space="preserve">one or more </w:t>
-      </w:r>
-      <w:r>
-        <w:t>diagrams.</w:t>
-      </w:r>
-      <w:r>
-        <w:t>&gt;</w:t>
-      </w:r>
-    </w:p>
-    <w:p>
-      <w:pPr>
-        <w:pStyle w:val="remarks-to-remove"/>
-      </w:pPr>
-      <w:r>
-        <w:t>&lt;</w:t>
-      </w:r>
-      <w:r>
-        <w:t xml:space="preserve">detail </w:t>
-      </w:r>
-      <w:r>
-        <w:t xml:space="preserve">the </w:t>
-      </w:r>
-      <w:r>
-        <w:t xml:space="preserve">specific </w:t>
-      </w:r>
-      <w:r>
-        <w:t xml:space="preserve">technologies/frameworks </w:t>
-      </w:r>
-      <w:r>
-        <w:t xml:space="preserve">that were </w:t>
-      </w:r>
-      <w:r>
-        <w:t>used&gt;</w:t>
-      </w:r>
-    </w:p>
-    <w:p>
-      <w:pPr>
-        <w:pStyle w:val="Heading2"/>
-      </w:pPr>
-      <w:bookmarkStart w:id="7" w:name="_Toc130550543"/>
-      <w:r>
-        <w:t>API</w:t>
-      </w:r>
-      <w:r>
-        <w:t xml:space="preserve"> for developers</w:t>
-      </w:r>
-      <w:bookmarkEnd w:id="7"/>
-    </w:p>
-    <w:p>
-      <w:pPr>
-        <w:pStyle w:val="remarks-to-remove"/>
-      </w:pPr>
-      <w:r>
-        <w:t>&lt;</w:t>
-      </w:r>
-      <w:r>
-        <w:t xml:space="preserve">what services/resources can a developer obtain from your </w:t>
-      </w:r>
-      <w:r>
-        <w:t>project</w:t>
-      </w:r>
-      <w:r>
-        <w:t>?</w:t>
-      </w:r>
-      <w:r>
-        <w:t xml:space="preserve"> </w:t>
-      </w:r>
-      <w:r>
-        <w:t xml:space="preserve">document </w:t>
-      </w:r>
-      <w:r>
-        <w:t>your</w:t>
-      </w:r>
-      <w:r>
-        <w:t xml:space="preserve"> </w:t>
-      </w:r>
-      <w:r>
-        <w:t xml:space="preserve">API </w:t>
-      </w:r>
-      <w:r>
-        <w:t>endpoints&gt;</w:t>
-      </w:r>
-    </w:p>
-    <w:p>
-      <w:pPr>
-        <w:pStyle w:val="remarks-to-remove"/>
-      </w:pPr>
-      <w:r>
-        <w:t>&lt;note: for the homework, you are expected to</w:t>
-      </w:r>
-      <w:r>
-        <w:t xml:space="preserve"> expose two “groups” of endpoints:</w:t>
-      </w:r>
-      <w:r>
-        <w:t xml:space="preserve"> </w:t>
-      </w:r>
-    </w:p>
-    <w:p>
-      <w:pPr>
-        <w:pStyle w:val="remarks-to-remove"/>
-        <w:numPr>
-          <w:ilvl w:val="0"/>
-          <w:numId w:val="40"/>
-        </w:numPr>
-      </w:pPr>
-      <w:r>
-        <w:t xml:space="preserve">Problem domain: get the </w:t>
-      </w:r>
-      <w:r>
-        <w:t>environmental data</w:t>
-      </w:r>
-      <w:r>
-        <w:t xml:space="preserve"> </w:t>
-      </w:r>
-      <w:proofErr w:type="spellStart"/>
-      <w:r>
-        <w:t>data</w:t>
-      </w:r>
-      <w:proofErr w:type="spellEnd"/>
-      <w:r>
-        <w:t xml:space="preserve"> by region</w:t>
-      </w:r>
-      <w:r>
-        <w:t>/city</w:t>
-      </w:r>
-      <w:r>
-        <w:t>, etc.</w:t>
-      </w:r>
-    </w:p>
-    <w:p>
-      <w:pPr>
-        <w:pStyle w:val="remarks-to-remove"/>
-        <w:numPr>
-          <w:ilvl w:val="0"/>
-          <w:numId w:val="40"/>
-        </w:numPr>
-      </w:pPr>
-      <w:r>
-        <w:t>Cache usage statistics: how many hits/</w:t>
-      </w:r>
-      <w:proofErr w:type="gramStart"/>
-      <w:r>
-        <w:t>misses,…</w:t>
-      </w:r>
-      <w:proofErr w:type="gramEnd"/>
-      <w:r>
-        <w:t xml:space="preserve"> &gt;</w:t>
-      </w:r>
-      <w:r>
-        <w:t xml:space="preserve">. </w:t>
-      </w:r>
-    </w:p>
-    <w:p>
-      <w:pPr>
-        <w:pStyle w:val="remarks-to-remove"/>
-        <w:ind w:left="1287"/>
-      </w:pPr>
-      <w:r>
-        <w:t xml:space="preserve"> </w:t>
-      </w:r>
-    </w:p>
-    <w:p>
+        <w:t>Technologies</w:t>
+      </w:r>
       <w:r>
         <w:rPr>
           <w:noProof/>
         </w:rPr>
         <w:drawing>
-          <wp:inline distT="0" distB="0" distL="0" distR="0" wp14:anchorId="073DCDBF" wp14:editId="7544E832">
-            <wp:extent cx="6120130" cy="1510030"/>
-            <wp:effectExtent l="0" t="0" r="0" b="0"/>
-            <wp:docPr id="3" name="Picture 3"/>
+          <wp:anchor distT="0" distB="0" distL="114300" distR="114300" simplePos="0" relativeHeight="251658240" behindDoc="0" locked="0" layoutInCell="1" allowOverlap="1" wp14:anchorId="70DFC9D3" wp14:editId="0E5CED5E">
+            <wp:simplePos x="0" y="0"/>
+            <wp:positionH relativeFrom="margin">
+              <wp:align>right</wp:align>
+            </wp:positionH>
+            <wp:positionV relativeFrom="paragraph">
+              <wp:posOffset>256540</wp:posOffset>
+            </wp:positionV>
+            <wp:extent cx="6111240" cy="3505200"/>
+            <wp:effectExtent l="0" t="0" r="3810" b="0"/>
+            <wp:wrapNone/>
+            <wp:docPr id="773709348" name="Imagem 1"/>
             <wp:cNvGraphicFramePr>
               <a:graphicFrameLocks xmlns:a="http://schemas.openxmlformats.org/drawingml/2006/main" noChangeAspect="1"/>
             </wp:cNvGraphicFramePr>
@@ -1657,11 +1481,491 @@
               <a:graphicData uri="http://schemas.openxmlformats.org/drawingml/2006/picture">
                 <pic:pic xmlns:pic="http://schemas.openxmlformats.org/drawingml/2006/picture">
                   <pic:nvPicPr>
-                    <pic:cNvPr id="1" name=""/>
+                    <pic:cNvPr id="0" name="Picture 1"/>
+                    <pic:cNvPicPr>
+                      <a:picLocks noChangeAspect="1" noChangeArrowheads="1"/>
+                    </pic:cNvPicPr>
+                  </pic:nvPicPr>
+                  <pic:blipFill>
+                    <a:blip r:embed="rId7" cstate="print">
+                      <a:extLst>
+                        <a:ext uri="{28A0092B-C50C-407E-A947-70E740481C1C}">
+                          <a14:useLocalDpi xmlns:a14="http://schemas.microsoft.com/office/drawing/2010/main" val="0"/>
+                        </a:ext>
+                      </a:extLst>
+                    </a:blip>
+                    <a:srcRect/>
+                    <a:stretch>
+                      <a:fillRect/>
+                    </a:stretch>
+                  </pic:blipFill>
+                  <pic:spPr bwMode="auto">
+                    <a:xfrm>
+                      <a:off x="0" y="0"/>
+                      <a:ext cx="6111240" cy="3505200"/>
+                    </a:xfrm>
+                    <a:prstGeom prst="rect">
+                      <a:avLst/>
+                    </a:prstGeom>
+                    <a:noFill/>
+                    <a:ln>
+                      <a:noFill/>
+                    </a:ln>
+                  </pic:spPr>
+                </pic:pic>
+              </a:graphicData>
+            </a:graphic>
+            <wp14:sizeRelH relativeFrom="page">
+              <wp14:pctWidth>0</wp14:pctWidth>
+            </wp14:sizeRelH>
+            <wp14:sizeRelV relativeFrom="page">
+              <wp14:pctHeight>0</wp14:pctHeight>
+            </wp14:sizeRelV>
+          </wp:anchor>
+        </w:drawing>
+      </w:r>
+      <w:bookmarkEnd w:id="6"/>
+      <w:r>
+        <w:t xml:space="preserve"> used</w:t>
+      </w:r>
+    </w:p>
+    <w:p/>
+    <w:p/>
+    <w:p/>
+    <w:p/>
+    <w:p/>
+    <w:p/>
+    <w:p/>
+    <w:p/>
+    <w:p/>
+    <w:p/>
+    <w:p/>
+    <w:p/>
+    <w:p/>
+    <w:p/>
+    <w:p/>
+    <w:p/>
+    <w:p/>
+    <w:p/>
+    <w:p>
+      <w:pPr>
+        <w:spacing w:line="360" w:lineRule="auto"/>
+        <w:jc w:val="both"/>
+      </w:pPr>
+    </w:p>
+    <w:p>
+      <w:pPr>
+        <w:spacing w:line="360" w:lineRule="auto"/>
+        <w:jc w:val="both"/>
+      </w:pPr>
+      <w:r>
+        <w:t>In this architecture it exists 4 main components:</w:t>
+      </w:r>
+    </w:p>
+    <w:p>
+      <w:pPr>
+        <w:pStyle w:val="PargrafodaLista"/>
+        <w:numPr>
+          <w:ilvl w:val="0"/>
+          <w:numId w:val="41"/>
+        </w:numPr>
+        <w:spacing w:line="360" w:lineRule="auto"/>
+        <w:jc w:val="both"/>
+      </w:pPr>
+      <w:r>
+        <w:t>The Web Application, a web application developed with React + Vite, with some other libraries, like tailwindcss, react-router-dom, react-icons, etc;</w:t>
+      </w:r>
+    </w:p>
+    <w:p>
+      <w:pPr>
+        <w:pStyle w:val="PargrafodaLista"/>
+        <w:numPr>
+          <w:ilvl w:val="0"/>
+          <w:numId w:val="41"/>
+        </w:numPr>
+        <w:spacing w:line="360" w:lineRule="auto"/>
+        <w:jc w:val="both"/>
+      </w:pPr>
+      <w:r>
+        <w:t>The REST API a simple API built using Spring Boot;</w:t>
+      </w:r>
+    </w:p>
+    <w:p>
+      <w:pPr>
+        <w:pStyle w:val="PargrafodaLista"/>
+        <w:numPr>
+          <w:ilvl w:val="0"/>
+          <w:numId w:val="41"/>
+        </w:numPr>
+        <w:spacing w:line="360" w:lineRule="auto"/>
+        <w:jc w:val="both"/>
+      </w:pPr>
+      <w:r>
+        <w:t xml:space="preserve">A database in </w:t>
+      </w:r>
+      <w:r>
+        <w:t>H</w:t>
+      </w:r>
+      <w:r>
+        <w:t>2;</w:t>
+      </w:r>
+    </w:p>
+    <w:p>
+      <w:pPr>
+        <w:pStyle w:val="PargrafodaLista"/>
+        <w:numPr>
+          <w:ilvl w:val="0"/>
+          <w:numId w:val="41"/>
+        </w:numPr>
+        <w:spacing w:line="360" w:lineRule="auto"/>
+        <w:jc w:val="both"/>
+      </w:pPr>
+      <w:r>
+        <w:t xml:space="preserve">And an external API which provides </w:t>
+      </w:r>
+      <w:r>
+        <w:t>exchange rate</w:t>
+      </w:r>
+      <w:r>
+        <w:t>s;</w:t>
+      </w:r>
+    </w:p>
+    <w:p>
+      <w:pPr>
+        <w:pStyle w:val="Ttulo2"/>
+      </w:pPr>
+      <w:bookmarkStart w:id="7" w:name="_Toc130550543"/>
+      <w:r>
+        <w:lastRenderedPageBreak/>
+        <w:t>API</w:t>
+      </w:r>
+      <w:r>
+        <w:t xml:space="preserve"> for developers</w:t>
+      </w:r>
+      <w:bookmarkEnd w:id="7"/>
+    </w:p>
+    <w:p>
+      <w:r>
+        <w:rPr>
+          <w:noProof/>
+        </w:rPr>
+        <w:drawing>
+          <wp:anchor distT="0" distB="0" distL="114300" distR="114300" simplePos="0" relativeHeight="251659264" behindDoc="1" locked="0" layoutInCell="1" allowOverlap="1" wp14:anchorId="78D3BAC0" wp14:editId="1F4DFFD9">
+            <wp:simplePos x="0" y="0"/>
+            <wp:positionH relativeFrom="column">
+              <wp:posOffset>357505</wp:posOffset>
+            </wp:positionH>
+            <wp:positionV relativeFrom="paragraph">
+              <wp:posOffset>0</wp:posOffset>
+            </wp:positionV>
+            <wp:extent cx="6103620" cy="3063240"/>
+            <wp:effectExtent l="0" t="0" r="0" b="3810"/>
+            <wp:wrapTight wrapText="bothSides">
+              <wp:wrapPolygon edited="0">
+                <wp:start x="0" y="0"/>
+                <wp:lineTo x="0" y="21493"/>
+                <wp:lineTo x="21506" y="21493"/>
+                <wp:lineTo x="21506" y="0"/>
+                <wp:lineTo x="0" y="0"/>
+              </wp:wrapPolygon>
+            </wp:wrapTight>
+            <wp:docPr id="2011626917" name="Imagem 3"/>
+            <wp:cNvGraphicFramePr>
+              <a:graphicFrameLocks xmlns:a="http://schemas.openxmlformats.org/drawingml/2006/main" noChangeAspect="1"/>
+            </wp:cNvGraphicFramePr>
+            <a:graphic xmlns:a="http://schemas.openxmlformats.org/drawingml/2006/main">
+              <a:graphicData uri="http://schemas.openxmlformats.org/drawingml/2006/picture">
+                <pic:pic xmlns:pic="http://schemas.openxmlformats.org/drawingml/2006/picture">
+                  <pic:nvPicPr>
+                    <pic:cNvPr id="0" name="Picture 3"/>
+                    <pic:cNvPicPr>
+                      <a:picLocks noChangeAspect="1" noChangeArrowheads="1"/>
+                    </pic:cNvPicPr>
+                  </pic:nvPicPr>
+                  <pic:blipFill>
+                    <a:blip r:embed="rId8" cstate="print">
+                      <a:extLst>
+                        <a:ext uri="{28A0092B-C50C-407E-A947-70E740481C1C}">
+                          <a14:useLocalDpi xmlns:a14="http://schemas.microsoft.com/office/drawing/2010/main" val="0"/>
+                        </a:ext>
+                      </a:extLst>
+                    </a:blip>
+                    <a:srcRect/>
+                    <a:stretch>
+                      <a:fillRect/>
+                    </a:stretch>
+                  </pic:blipFill>
+                  <pic:spPr bwMode="auto">
+                    <a:xfrm>
+                      <a:off x="0" y="0"/>
+                      <a:ext cx="6103620" cy="3063240"/>
+                    </a:xfrm>
+                    <a:prstGeom prst="rect">
+                      <a:avLst/>
+                    </a:prstGeom>
+                    <a:noFill/>
+                    <a:ln>
+                      <a:noFill/>
+                    </a:ln>
+                  </pic:spPr>
+                </pic:pic>
+              </a:graphicData>
+            </a:graphic>
+            <wp14:sizeRelH relativeFrom="page">
+              <wp14:pctWidth>0</wp14:pctWidth>
+            </wp14:sizeRelH>
+            <wp14:sizeRelV relativeFrom="page">
+              <wp14:pctHeight>0</wp14:pctHeight>
+            </wp14:sizeRelV>
+          </wp:anchor>
+        </w:drawing>
+      </w:r>
+      <w:r>
+        <w:rPr>
+          <w:noProof/>
+        </w:rPr>
+        <w:drawing>
+          <wp:anchor distT="0" distB="0" distL="114300" distR="114300" simplePos="0" relativeHeight="251660288" behindDoc="0" locked="0" layoutInCell="1" allowOverlap="1" wp14:anchorId="04A9BD3B" wp14:editId="1D60A2B0">
+            <wp:simplePos x="0" y="0"/>
+            <wp:positionH relativeFrom="column">
+              <wp:posOffset>357505</wp:posOffset>
+            </wp:positionH>
+            <wp:positionV relativeFrom="paragraph">
+              <wp:posOffset>3067050</wp:posOffset>
+            </wp:positionV>
+            <wp:extent cx="6103620" cy="3063240"/>
+            <wp:effectExtent l="0" t="0" r="0" b="3810"/>
+            <wp:wrapSquare wrapText="bothSides"/>
+            <wp:docPr id="876391844" name="Imagem 2"/>
+            <wp:cNvGraphicFramePr>
+              <a:graphicFrameLocks xmlns:a="http://schemas.openxmlformats.org/drawingml/2006/main" noChangeAspect="1"/>
+            </wp:cNvGraphicFramePr>
+            <a:graphic xmlns:a="http://schemas.openxmlformats.org/drawingml/2006/main">
+              <a:graphicData uri="http://schemas.openxmlformats.org/drawingml/2006/picture">
+                <pic:pic xmlns:pic="http://schemas.openxmlformats.org/drawingml/2006/picture">
+                  <pic:nvPicPr>
+                    <pic:cNvPr id="0" name="Picture 2"/>
+                    <pic:cNvPicPr>
+                      <a:picLocks noChangeAspect="1" noChangeArrowheads="1"/>
+                    </pic:cNvPicPr>
+                  </pic:nvPicPr>
+                  <pic:blipFill>
+                    <a:blip r:embed="rId9" cstate="print">
+                      <a:extLst>
+                        <a:ext uri="{28A0092B-C50C-407E-A947-70E740481C1C}">
+                          <a14:useLocalDpi xmlns:a14="http://schemas.microsoft.com/office/drawing/2010/main" val="0"/>
+                        </a:ext>
+                      </a:extLst>
+                    </a:blip>
+                    <a:srcRect/>
+                    <a:stretch>
+                      <a:fillRect/>
+                    </a:stretch>
+                  </pic:blipFill>
+                  <pic:spPr bwMode="auto">
+                    <a:xfrm>
+                      <a:off x="0" y="0"/>
+                      <a:ext cx="6103620" cy="3063240"/>
+                    </a:xfrm>
+                    <a:prstGeom prst="rect">
+                      <a:avLst/>
+                    </a:prstGeom>
+                    <a:noFill/>
+                    <a:ln>
+                      <a:noFill/>
+                    </a:ln>
+                  </pic:spPr>
+                </pic:pic>
+              </a:graphicData>
+            </a:graphic>
+            <wp14:sizeRelH relativeFrom="page">
+              <wp14:pctWidth>0</wp14:pctWidth>
+            </wp14:sizeRelH>
+            <wp14:sizeRelV relativeFrom="page">
+              <wp14:pctHeight>0</wp14:pctHeight>
+            </wp14:sizeRelV>
+          </wp:anchor>
+        </w:drawing>
+      </w:r>
+    </w:p>
+    <w:p>
+      <w:pPr>
+        <w:pStyle w:val="Ttulo1"/>
+      </w:pPr>
+      <w:bookmarkStart w:id="8" w:name="_Toc130550544"/>
+      <w:r>
+        <w:t>Quality assurance</w:t>
+      </w:r>
+      <w:bookmarkEnd w:id="8"/>
+    </w:p>
+    <w:p>
+      <w:pPr>
+        <w:pStyle w:val="Ttulo2"/>
+      </w:pPr>
+      <w:bookmarkStart w:id="9" w:name="_Toc130550545"/>
+      <w:r>
+        <w:t>Overall strategy for testing</w:t>
+      </w:r>
+      <w:bookmarkEnd w:id="9"/>
+    </w:p>
+    <w:p>
+      <w:pPr>
+        <w:spacing w:line="360" w:lineRule="auto"/>
+        <w:jc w:val="both"/>
+      </w:pPr>
+      <w:r>
+        <w:t>The overall test development strategy employed in the project was centered around Behavior-Driven Development (BDD) using</w:t>
+      </w:r>
+      <w:r>
+        <w:t xml:space="preserve"> several tools like</w:t>
+      </w:r>
+      <w:r>
+        <w:t xml:space="preserve"> Cucumber</w:t>
+      </w:r>
+      <w:r>
+        <w:t>, Junit, Mockito, etc</w:t>
+      </w:r>
+      <w:r>
+        <w:t xml:space="preserve">. </w:t>
+      </w:r>
+      <w:r>
+        <w:t xml:space="preserve">The strategy </w:t>
+      </w:r>
+      <w:r>
+        <w:t>Test-Driven Development (TDD)</w:t>
+      </w:r>
+      <w:r>
+        <w:t xml:space="preserve"> was not adopted</w:t>
+      </w:r>
+      <w:r>
+        <w:t xml:space="preserve"> for this project.</w:t>
+      </w:r>
+    </w:p>
+    <w:p>
+      <w:pPr>
+        <w:spacing w:line="360" w:lineRule="auto"/>
+        <w:jc w:val="both"/>
+      </w:pPr>
+    </w:p>
+    <w:p>
+      <w:pPr>
+        <w:spacing w:line="360" w:lineRule="auto"/>
+        <w:jc w:val="both"/>
+      </w:pPr>
+      <w:r>
+        <w:t>For service level testing, we utilized Mockito to create mocks for isolating dependencies, particularly to test scenarios detached from external data providers.</w:t>
+      </w:r>
+    </w:p>
+    <w:p/>
+    <w:p>
+      <w:pPr>
+        <w:spacing w:line="360" w:lineRule="auto"/>
+        <w:jc w:val="both"/>
+      </w:pPr>
+      <w:r>
+        <w:t>In terms of integration testing, we relied on Spring Boot MockMvc to perform tests on our API endpoints. While REST-Assured was suggested, we chose not to use it in favor of maintaining consistency with our selected tools and frameworks, which aligned well with our testing approach.</w:t>
+      </w:r>
+    </w:p>
+    <w:p>
+      <w:pPr>
+        <w:pStyle w:val="Ttulo2"/>
+      </w:pPr>
+      <w:bookmarkStart w:id="10" w:name="_Toc130550546"/>
+      <w:r>
+        <w:t>Unit and integration testing</w:t>
+      </w:r>
+      <w:bookmarkEnd w:id="10"/>
+    </w:p>
+    <w:p>
+      <w:pPr>
+        <w:spacing w:line="360" w:lineRule="auto"/>
+        <w:jc w:val="both"/>
+      </w:pPr>
+      <w:r>
+        <w:t>In our project, we implemented both unit and integration tests to ensure the functionality and reliability of the application.</w:t>
+      </w:r>
+    </w:p>
+    <w:p>
+      <w:pPr>
+        <w:spacing w:line="360" w:lineRule="auto"/>
+        <w:jc w:val="both"/>
+      </w:pPr>
+      <w:r>
+        <w:t>Unit tests were created</w:t>
+      </w:r>
+      <w:r>
+        <w:t xml:space="preserve"> for critical components such as input validation and</w:t>
+      </w:r>
+      <w:r>
+        <w:t xml:space="preserve"> some</w:t>
+      </w:r>
+      <w:r>
+        <w:t xml:space="preserve"> cache </w:t>
+      </w:r>
+      <w:r>
+        <w:t>behaviors</w:t>
+      </w:r>
+      <w:r>
+        <w:t>.</w:t>
+      </w:r>
+      <w:r>
+        <w:t xml:space="preserve"> </w:t>
+      </w:r>
+      <w:r>
+        <w:t xml:space="preserve"> These tests validate the behavior of individual units of code in isolation to ensure they function as expected.</w:t>
+      </w:r>
+    </w:p>
+    <w:p>
+      <w:pPr>
+        <w:spacing w:line="360" w:lineRule="auto"/>
+        <w:jc w:val="both"/>
+      </w:pPr>
+      <w:r>
+        <w:t>Examples:</w:t>
+      </w:r>
+    </w:p>
+    <w:p>
+      <w:pPr>
+        <w:spacing w:line="360" w:lineRule="auto"/>
+        <w:jc w:val="both"/>
+      </w:pPr>
+    </w:p>
+    <w:p>
+      <w:pPr>
+        <w:spacing w:line="360" w:lineRule="auto"/>
+        <w:jc w:val="both"/>
+      </w:pPr>
+      <w:r>
+        <w:t>In the TestInputValidators class, we validate input fields such as email and phone numbers using the ReservationFormValidator. These tests ensure that the validation logic returns the correct outcomes for different input scenarios.</w:t>
+      </w:r>
+    </w:p>
+    <w:p>
+      <w:pPr>
+        <w:tabs>
+          <w:tab w:val="left" w:pos="3720"/>
+        </w:tabs>
+        <w:ind w:left="0"/>
+      </w:pPr>
+    </w:p>
+    <w:p>
+      <w:r>
+        <w:drawing>
+          <wp:inline distT="0" distB="0" distL="0" distR="0" wp14:anchorId="18FFD2FB" wp14:editId="054866DC">
+            <wp:extent cx="6120130" cy="4277360"/>
+            <wp:effectExtent l="0" t="0" r="0" b="8890"/>
+            <wp:docPr id="1990408485" name="Imagem 1"/>
+            <wp:cNvGraphicFramePr>
+              <a:graphicFrameLocks xmlns:a="http://schemas.openxmlformats.org/drawingml/2006/main" noChangeAspect="1"/>
+            </wp:cNvGraphicFramePr>
+            <a:graphic xmlns:a="http://schemas.openxmlformats.org/drawingml/2006/main">
+              <a:graphicData uri="http://schemas.openxmlformats.org/drawingml/2006/picture">
+                <pic:pic xmlns:pic="http://schemas.openxmlformats.org/drawingml/2006/picture">
+                  <pic:nvPicPr>
+                    <pic:cNvPr id="1990408485" name=""/>
                     <pic:cNvPicPr/>
                   </pic:nvPicPr>
                   <pic:blipFill>
-                    <a:blip r:embed="rId7"/>
+                    <a:blip r:embed="rId10"/>
                     <a:stretch>
                       <a:fillRect/>
                     </a:stretch>
@@ -1669,7 +1973,7 @@
                   <pic:spPr>
                     <a:xfrm>
                       <a:off x="0" y="0"/>
-                      <a:ext cx="6120130" cy="1510030"/>
+                      <a:ext cx="6120130" cy="4277360"/>
                     </a:xfrm>
                     <a:prstGeom prst="rect">
                       <a:avLst/>
@@ -1682,268 +1986,710 @@
         </w:drawing>
       </w:r>
     </w:p>
-    <w:p>
-      <w:pPr>
-        <w:pStyle w:val="Heading1"/>
-      </w:pPr>
-      <w:bookmarkStart w:id="8" w:name="_Toc130550544"/>
-      <w:r>
-        <w:t>Quality assurance</w:t>
-      </w:r>
-      <w:bookmarkEnd w:id="8"/>
-    </w:p>
-    <w:p>
-      <w:pPr>
-        <w:pStyle w:val="Heading2"/>
-      </w:pPr>
-      <w:bookmarkStart w:id="9" w:name="_Toc130550545"/>
-      <w:r>
-        <w:t>Overall strategy for testing</w:t>
-      </w:r>
-      <w:bookmarkEnd w:id="9"/>
-    </w:p>
-    <w:p>
-      <w:pPr>
-        <w:pStyle w:val="remarks-to-remove"/>
-      </w:pPr>
-      <w:bookmarkStart w:id="10" w:name="_Hlk36212433"/>
-      <w:r>
-        <w:t xml:space="preserve">[what </w:t>
-      </w:r>
-      <w:r>
-        <w:t xml:space="preserve">was the overall </w:t>
-      </w:r>
-      <w:r>
-        <w:t xml:space="preserve">test development </w:t>
-      </w:r>
-      <w:r>
-        <w:t xml:space="preserve">strategy? </w:t>
-      </w:r>
-      <w:r>
-        <w:t xml:space="preserve">E.g.: did you do TDD? Did you choose to use Cucumber and BDD? Did you mix different testing tools, like REST-Assured and </w:t>
-      </w:r>
-      <w:proofErr w:type="gramStart"/>
-      <w:r>
-        <w:t>Cucumber?...</w:t>
-      </w:r>
-      <w:proofErr w:type="gramEnd"/>
-      <w:r>
-        <w:t>]</w:t>
-      </w:r>
-    </w:p>
-    <w:p>
-      <w:pPr>
-        <w:pStyle w:val="Heading2"/>
-      </w:pPr>
-      <w:bookmarkStart w:id="11" w:name="_Toc130550546"/>
-      <w:bookmarkEnd w:id="10"/>
-      <w:r>
-        <w:t>Unit and integration testing</w:t>
+    <w:p/>
+    <w:p/>
+    <w:p>
+      <w:pPr>
+        <w:tabs>
+          <w:tab w:val="left" w:pos="3528"/>
+        </w:tabs>
+        <w:spacing w:line="360" w:lineRule="auto"/>
+        <w:ind w:left="0"/>
+        <w:jc w:val="both"/>
+      </w:pPr>
+      <w:r>
+        <w:t>In the `TestCache` class, the behavior of the cache</w:t>
+      </w:r>
+      <w:r>
+        <w:t xml:space="preserve"> was verified</w:t>
+      </w:r>
+      <w:r>
+        <w:t xml:space="preserve"> in the `CurrencyExchangeService` class, ensuring it expires after a specified time interval.</w:t>
+      </w:r>
+    </w:p>
+    <w:p>
+      <w:pPr>
+        <w:tabs>
+          <w:tab w:val="left" w:pos="3528"/>
+        </w:tabs>
+      </w:pPr>
+    </w:p>
+    <w:p>
+      <w:pPr>
+        <w:tabs>
+          <w:tab w:val="left" w:pos="3528"/>
+        </w:tabs>
+      </w:pPr>
+    </w:p>
+    <w:p>
+      <w:pPr>
+        <w:tabs>
+          <w:tab w:val="left" w:pos="3528"/>
+        </w:tabs>
+      </w:pPr>
+    </w:p>
+    <w:p>
+      <w:pPr>
+        <w:tabs>
+          <w:tab w:val="left" w:pos="3528"/>
+        </w:tabs>
+      </w:pPr>
+      <w:r>
+        <w:drawing>
+          <wp:inline distT="0" distB="0" distL="0" distR="0" wp14:anchorId="075911B3" wp14:editId="29A7A68F">
+            <wp:extent cx="6120130" cy="3009265"/>
+            <wp:effectExtent l="0" t="0" r="0" b="635"/>
+            <wp:docPr id="619884341" name="Imagem 1"/>
+            <wp:cNvGraphicFramePr>
+              <a:graphicFrameLocks xmlns:a="http://schemas.openxmlformats.org/drawingml/2006/main" noChangeAspect="1"/>
+            </wp:cNvGraphicFramePr>
+            <a:graphic xmlns:a="http://schemas.openxmlformats.org/drawingml/2006/main">
+              <a:graphicData uri="http://schemas.openxmlformats.org/drawingml/2006/picture">
+                <pic:pic xmlns:pic="http://schemas.openxmlformats.org/drawingml/2006/picture">
+                  <pic:nvPicPr>
+                    <pic:cNvPr id="619884341" name=""/>
+                    <pic:cNvPicPr/>
+                  </pic:nvPicPr>
+                  <pic:blipFill>
+                    <a:blip r:embed="rId11"/>
+                    <a:stretch>
+                      <a:fillRect/>
+                    </a:stretch>
+                  </pic:blipFill>
+                  <pic:spPr>
+                    <a:xfrm>
+                      <a:off x="0" y="0"/>
+                      <a:ext cx="6120130" cy="3009265"/>
+                    </a:xfrm>
+                    <a:prstGeom prst="rect">
+                      <a:avLst/>
+                    </a:prstGeom>
+                  </pic:spPr>
+                </pic:pic>
+              </a:graphicData>
+            </a:graphic>
+          </wp:inline>
+        </w:drawing>
+      </w:r>
+    </w:p>
+    <w:p>
+      <w:pPr>
+        <w:tabs>
+          <w:tab w:val="left" w:pos="3528"/>
+        </w:tabs>
+      </w:pPr>
+    </w:p>
+    <w:p>
+      <w:pPr>
+        <w:tabs>
+          <w:tab w:val="left" w:pos="3528"/>
+        </w:tabs>
+      </w:pPr>
+    </w:p>
+    <w:p>
+      <w:pPr>
+        <w:tabs>
+          <w:tab w:val="left" w:pos="3528"/>
+        </w:tabs>
+        <w:spacing w:line="360" w:lineRule="auto"/>
+        <w:jc w:val="both"/>
+      </w:pPr>
+      <w:r>
+        <w:t xml:space="preserve">One example of integration test is this one, it verifies if </w:t>
+      </w:r>
+      <w:r>
+        <w:t>the /api/bus/getAll endpoint returns a JSON array containing information about all available buses. It checks the HTTP response status, content type, and the presence of specific bus names in the response body.</w:t>
+      </w:r>
+      <w:r>
+        <w:t xml:space="preserve"> </w:t>
+      </w:r>
+    </w:p>
+    <w:p>
+      <w:pPr>
+        <w:tabs>
+          <w:tab w:val="left" w:pos="3528"/>
+        </w:tabs>
+      </w:pPr>
+    </w:p>
+    <w:p>
+      <w:pPr>
+        <w:tabs>
+          <w:tab w:val="left" w:pos="3528"/>
+        </w:tabs>
+      </w:pPr>
+      <w:r>
+        <w:drawing>
+          <wp:inline distT="0" distB="0" distL="0" distR="0" wp14:anchorId="5A69CD42" wp14:editId="54E0ABA3">
+            <wp:extent cx="6120130" cy="2592070"/>
+            <wp:effectExtent l="0" t="0" r="0" b="0"/>
+            <wp:docPr id="938742806" name="Imagem 1"/>
+            <wp:cNvGraphicFramePr>
+              <a:graphicFrameLocks xmlns:a="http://schemas.openxmlformats.org/drawingml/2006/main" noChangeAspect="1"/>
+            </wp:cNvGraphicFramePr>
+            <a:graphic xmlns:a="http://schemas.openxmlformats.org/drawingml/2006/main">
+              <a:graphicData uri="http://schemas.openxmlformats.org/drawingml/2006/picture">
+                <pic:pic xmlns:pic="http://schemas.openxmlformats.org/drawingml/2006/picture">
+                  <pic:nvPicPr>
+                    <pic:cNvPr id="938742806" name=""/>
+                    <pic:cNvPicPr/>
+                  </pic:nvPicPr>
+                  <pic:blipFill>
+                    <a:blip r:embed="rId12"/>
+                    <a:stretch>
+                      <a:fillRect/>
+                    </a:stretch>
+                  </pic:blipFill>
+                  <pic:spPr>
+                    <a:xfrm>
+                      <a:off x="0" y="0"/>
+                      <a:ext cx="6120130" cy="2592070"/>
+                    </a:xfrm>
+                    <a:prstGeom prst="rect">
+                      <a:avLst/>
+                    </a:prstGeom>
+                  </pic:spPr>
+                </pic:pic>
+              </a:graphicData>
+            </a:graphic>
+          </wp:inline>
+        </w:drawing>
+      </w:r>
+    </w:p>
+    <w:p>
+      <w:pPr>
+        <w:tabs>
+          <w:tab w:val="left" w:pos="3528"/>
+        </w:tabs>
+      </w:pPr>
+    </w:p>
+    <w:p>
+      <w:pPr>
+        <w:tabs>
+          <w:tab w:val="left" w:pos="3528"/>
+        </w:tabs>
+      </w:pPr>
+    </w:p>
+    <w:p>
+      <w:pPr>
+        <w:tabs>
+          <w:tab w:val="left" w:pos="3528"/>
+        </w:tabs>
+        <w:spacing w:line="360" w:lineRule="auto"/>
+        <w:jc w:val="both"/>
+      </w:pPr>
+    </w:p>
+    <w:p>
+      <w:pPr>
+        <w:tabs>
+          <w:tab w:val="left" w:pos="3528"/>
+        </w:tabs>
+        <w:spacing w:line="360" w:lineRule="auto"/>
+        <w:jc w:val="both"/>
+      </w:pPr>
+      <w:r>
+        <w:t xml:space="preserve">Additionally, integration tests can also verify the behavior of service layer logic. In this test, </w:t>
+      </w:r>
+      <w:r>
+        <w:t xml:space="preserve">it was created a </w:t>
+      </w:r>
+      <w:r>
+        <w:t xml:space="preserve">mock </w:t>
+      </w:r>
+      <w:r>
+        <w:t xml:space="preserve">of </w:t>
+      </w:r>
+      <w:r>
+        <w:t xml:space="preserve">the busRepository to simulate saving a bus object. </w:t>
+      </w:r>
+      <w:r>
+        <w:t>T</w:t>
+      </w:r>
+      <w:r>
+        <w:t>hen</w:t>
+      </w:r>
+      <w:r>
+        <w:t xml:space="preserve"> it’s</w:t>
+      </w:r>
+      <w:r>
+        <w:t xml:space="preserve"> call the </w:t>
+      </w:r>
+      <w:r>
+        <w:lastRenderedPageBreak/>
+        <w:t>addBus method of the busService and verify that the saved bus object matches the expected result.</w:t>
+      </w:r>
+    </w:p>
+    <w:p>
+      <w:pPr>
+        <w:tabs>
+          <w:tab w:val="left" w:pos="3528"/>
+        </w:tabs>
+      </w:pPr>
+    </w:p>
+    <w:p>
+      <w:pPr>
+        <w:tabs>
+          <w:tab w:val="left" w:pos="3528"/>
+        </w:tabs>
+      </w:pPr>
+      <w:r>
+        <w:drawing>
+          <wp:inline distT="0" distB="0" distL="0" distR="0" wp14:anchorId="6D2B00D5" wp14:editId="25CBDFE5">
+            <wp:extent cx="5239481" cy="3238952"/>
+            <wp:effectExtent l="0" t="0" r="0" b="0"/>
+            <wp:docPr id="30472154" name="Imagem 1"/>
+            <wp:cNvGraphicFramePr>
+              <a:graphicFrameLocks xmlns:a="http://schemas.openxmlformats.org/drawingml/2006/main" noChangeAspect="1"/>
+            </wp:cNvGraphicFramePr>
+            <a:graphic xmlns:a="http://schemas.openxmlformats.org/drawingml/2006/main">
+              <a:graphicData uri="http://schemas.openxmlformats.org/drawingml/2006/picture">
+                <pic:pic xmlns:pic="http://schemas.openxmlformats.org/drawingml/2006/picture">
+                  <pic:nvPicPr>
+                    <pic:cNvPr id="30472154" name=""/>
+                    <pic:cNvPicPr/>
+                  </pic:nvPicPr>
+                  <pic:blipFill>
+                    <a:blip r:embed="rId13"/>
+                    <a:stretch>
+                      <a:fillRect/>
+                    </a:stretch>
+                  </pic:blipFill>
+                  <pic:spPr>
+                    <a:xfrm>
+                      <a:off x="0" y="0"/>
+                      <a:ext cx="5239481" cy="3238952"/>
+                    </a:xfrm>
+                    <a:prstGeom prst="rect">
+                      <a:avLst/>
+                    </a:prstGeom>
+                  </pic:spPr>
+                </pic:pic>
+              </a:graphicData>
+            </a:graphic>
+          </wp:inline>
+        </w:drawing>
+      </w:r>
+    </w:p>
+    <w:p>
+      <w:pPr>
+        <w:tabs>
+          <w:tab w:val="left" w:pos="3528"/>
+        </w:tabs>
+      </w:pPr>
+    </w:p>
+    <w:p>
+      <w:pPr>
+        <w:tabs>
+          <w:tab w:val="left" w:pos="3528"/>
+        </w:tabs>
+        <w:ind w:left="0"/>
+      </w:pPr>
+    </w:p>
+    <w:p>
+      <w:pPr>
+        <w:tabs>
+          <w:tab w:val="left" w:pos="3528"/>
+        </w:tabs>
+      </w:pPr>
+      <w:r>
+        <w:t>Lastly, integration tests can also ensure that database interactions work correctly. Here's an example of a repository integration test:</w:t>
+      </w:r>
+    </w:p>
+    <w:p>
+      <w:pPr>
+        <w:tabs>
+          <w:tab w:val="left" w:pos="3528"/>
+        </w:tabs>
+      </w:pPr>
+    </w:p>
+    <w:p>
+      <w:pPr>
+        <w:tabs>
+          <w:tab w:val="left" w:pos="3528"/>
+        </w:tabs>
+      </w:pPr>
+      <w:r>
+        <w:drawing>
+          <wp:inline distT="0" distB="0" distL="0" distR="0" wp14:anchorId="202D8F3B" wp14:editId="7B56FEDD">
+            <wp:extent cx="6120130" cy="3194685"/>
+            <wp:effectExtent l="0" t="0" r="0" b="5715"/>
+            <wp:docPr id="1364034365" name="Imagem 1"/>
+            <wp:cNvGraphicFramePr>
+              <a:graphicFrameLocks xmlns:a="http://schemas.openxmlformats.org/drawingml/2006/main" noChangeAspect="1"/>
+            </wp:cNvGraphicFramePr>
+            <a:graphic xmlns:a="http://schemas.openxmlformats.org/drawingml/2006/main">
+              <a:graphicData uri="http://schemas.openxmlformats.org/drawingml/2006/picture">
+                <pic:pic xmlns:pic="http://schemas.openxmlformats.org/drawingml/2006/picture">
+                  <pic:nvPicPr>
+                    <pic:cNvPr id="1364034365" name=""/>
+                    <pic:cNvPicPr/>
+                  </pic:nvPicPr>
+                  <pic:blipFill>
+                    <a:blip r:embed="rId14"/>
+                    <a:stretch>
+                      <a:fillRect/>
+                    </a:stretch>
+                  </pic:blipFill>
+                  <pic:spPr>
+                    <a:xfrm>
+                      <a:off x="0" y="0"/>
+                      <a:ext cx="6120130" cy="3194685"/>
+                    </a:xfrm>
+                    <a:prstGeom prst="rect">
+                      <a:avLst/>
+                    </a:prstGeom>
+                  </pic:spPr>
+                </pic:pic>
+              </a:graphicData>
+            </a:graphic>
+          </wp:inline>
+        </w:drawing>
+      </w:r>
+    </w:p>
+    <w:p>
+      <w:pPr>
+        <w:tabs>
+          <w:tab w:val="left" w:pos="3528"/>
+        </w:tabs>
+      </w:pPr>
+    </w:p>
+    <w:p>
+      <w:pPr>
+        <w:tabs>
+          <w:tab w:val="left" w:pos="3528"/>
+        </w:tabs>
+      </w:pPr>
+    </w:p>
+    <w:p>
+      <w:pPr>
+        <w:tabs>
+          <w:tab w:val="left" w:pos="3528"/>
+        </w:tabs>
+      </w:pPr>
+    </w:p>
+    <w:p>
+      <w:pPr>
+        <w:tabs>
+          <w:tab w:val="left" w:pos="3528"/>
+        </w:tabs>
+      </w:pPr>
+    </w:p>
+    <w:p>
+      <w:pPr>
+        <w:tabs>
+          <w:tab w:val="left" w:pos="3528"/>
+        </w:tabs>
+        <w:ind w:left="0"/>
+      </w:pPr>
+    </w:p>
+    <w:p>
+      <w:pPr>
+        <w:tabs>
+          <w:tab w:val="left" w:pos="3528"/>
+        </w:tabs>
+      </w:pPr>
+    </w:p>
+    <w:p>
+      <w:pPr>
+        <w:tabs>
+          <w:tab w:val="left" w:pos="3528"/>
+        </w:tabs>
+      </w:pPr>
+    </w:p>
+    <w:p>
+      <w:pPr>
+        <w:pStyle w:val="Ttulo2"/>
+      </w:pPr>
+      <w:bookmarkStart w:id="11" w:name="_Toc130550547"/>
+      <w:r>
+        <w:t>Functional testing</w:t>
       </w:r>
       <w:bookmarkEnd w:id="11"/>
-    </w:p>
-    <w:p>
-      <w:pPr>
-        <w:pStyle w:val="remarks-to-remove"/>
-      </w:pPr>
-      <w:r>
-        <w:t>[</w:t>
-      </w:r>
-      <w:r>
-        <w:t>where did you use unit and integration test? for what? which was the implementation strategy?</w:t>
-      </w:r>
-      <w:r>
-        <w:t>]</w:t>
-      </w:r>
-    </w:p>
-    <w:p>
-      <w:pPr>
-        <w:pStyle w:val="remarks-to-remove"/>
-      </w:pPr>
-      <w:r>
-        <w:t xml:space="preserve">[may add </w:t>
-      </w:r>
-      <w:r>
-        <w:t xml:space="preserve">some </w:t>
-      </w:r>
-      <w:r>
-        <w:t>screenshots/code snippets</w:t>
-      </w:r>
-      <w:r>
-        <w:t xml:space="preserve"> for</w:t>
-      </w:r>
-      <w:r>
-        <w:t xml:space="preserve"> clarification</w:t>
-      </w:r>
-      <w:r>
-        <w:t>]</w:t>
-      </w:r>
-    </w:p>
-    <w:p>
-      <w:pPr>
-        <w:pStyle w:val="Heading2"/>
-      </w:pPr>
-      <w:bookmarkStart w:id="12" w:name="_Toc130550547"/>
-      <w:r>
-        <w:t>Functional testing</w:t>
+      <w:r>
+        <w:t xml:space="preserve"> </w:t>
+      </w:r>
+    </w:p>
+    <w:p>
+      <w:r>
+        <w:t xml:space="preserve">For user-facing test cases, </w:t>
+      </w:r>
+      <w:r>
+        <w:t>it was considered only one scenario which was a user buys a ticket without errors or bugs, for that it was defined the following file with a feature</w:t>
+      </w:r>
+      <w:r>
+        <w:t>:</w:t>
+      </w:r>
+    </w:p>
+    <w:p>
+      <w:pPr>
+        <w:ind w:left="0"/>
+      </w:pPr>
+    </w:p>
+    <w:p>
+      <w:r>
+        <w:drawing>
+          <wp:inline distT="0" distB="0" distL="0" distR="0" wp14:anchorId="0EE91A27" wp14:editId="22042B4A">
+            <wp:extent cx="6120130" cy="3234690"/>
+            <wp:effectExtent l="0" t="0" r="0" b="3810"/>
+            <wp:docPr id="543254915" name="Imagem 1"/>
+            <wp:cNvGraphicFramePr>
+              <a:graphicFrameLocks xmlns:a="http://schemas.openxmlformats.org/drawingml/2006/main" noChangeAspect="1"/>
+            </wp:cNvGraphicFramePr>
+            <a:graphic xmlns:a="http://schemas.openxmlformats.org/drawingml/2006/main">
+              <a:graphicData uri="http://schemas.openxmlformats.org/drawingml/2006/picture">
+                <pic:pic xmlns:pic="http://schemas.openxmlformats.org/drawingml/2006/picture">
+                  <pic:nvPicPr>
+                    <pic:cNvPr id="543254915" name=""/>
+                    <pic:cNvPicPr/>
+                  </pic:nvPicPr>
+                  <pic:blipFill>
+                    <a:blip r:embed="rId15"/>
+                    <a:stretch>
+                      <a:fillRect/>
+                    </a:stretch>
+                  </pic:blipFill>
+                  <pic:spPr>
+                    <a:xfrm>
+                      <a:off x="0" y="0"/>
+                      <a:ext cx="6120130" cy="3234690"/>
+                    </a:xfrm>
+                    <a:prstGeom prst="rect">
+                      <a:avLst/>
+                    </a:prstGeom>
+                  </pic:spPr>
+                </pic:pic>
+              </a:graphicData>
+            </a:graphic>
+          </wp:inline>
+        </w:drawing>
+      </w:r>
+    </w:p>
+    <w:p>
+      <w:pPr>
+        <w:ind w:left="0"/>
+      </w:pPr>
+    </w:p>
+    <w:p>
+      <w:pPr>
+        <w:pStyle w:val="Ttulo2"/>
+        <w:rPr>
+          <w:rFonts w:asciiTheme="minorHAnsi" w:hAnsiTheme="minorHAnsi"/>
+          <w:b w:val="0"/>
+          <w:bCs w:val="0"/>
+          <w:color w:val="7030A0"/>
+        </w:rPr>
+      </w:pPr>
+      <w:bookmarkStart w:id="12" w:name="_Toc130550548"/>
+      <w:r>
+        <w:t>C</w:t>
+      </w:r>
+      <w:r>
+        <w:t xml:space="preserve">ode </w:t>
+      </w:r>
+      <w:r>
+        <w:t xml:space="preserve">quality </w:t>
+      </w:r>
+      <w:r>
+        <w:t>analysis</w:t>
       </w:r>
       <w:bookmarkEnd w:id="12"/>
+    </w:p>
+    <w:p>
+      <w:pPr>
+        <w:spacing w:line="360" w:lineRule="auto"/>
+        <w:jc w:val="both"/>
+      </w:pPr>
+      <w:r>
+        <w:t xml:space="preserve">For static code analysis, </w:t>
+      </w:r>
+      <w:r>
+        <w:t xml:space="preserve">it was </w:t>
+      </w:r>
+      <w:r>
+        <w:t xml:space="preserve">utilized SonarCloud, a powerful tool that provides automated code review to detect bugs, vulnerabilities, and code smells in </w:t>
+      </w:r>
+      <w:r>
+        <w:t>a</w:t>
+      </w:r>
+      <w:r>
+        <w:t xml:space="preserve"> codebase.</w:t>
+      </w:r>
       <w:r>
         <w:t xml:space="preserve"> </w:t>
       </w:r>
-    </w:p>
-    <w:p>
-      <w:pPr>
-        <w:pStyle w:val="remarks-to-remove"/>
-      </w:pPr>
-      <w:r>
-        <w:t xml:space="preserve">[which </w:t>
-      </w:r>
-      <w:r>
-        <w:t xml:space="preserve">user-facing </w:t>
-      </w:r>
-      <w:r>
-        <w:t>test cases did you considered? How were they implemented?]</w:t>
-      </w:r>
-    </w:p>
-    <w:p>
-      <w:pPr>
-        <w:pStyle w:val="remarks-to-remove"/>
-      </w:pPr>
+      <w:r>
+        <w:t>Interpreting the results from SonarCloud allows us to gain insights into the overall health of our codebase and identify areas for improvement. By addressing the issues reported by SonarCloud, we can enhance the maintainability, reliability, and security of our application.</w:t>
+      </w:r>
+      <w:r>
+        <w:t xml:space="preserve"> One particular code smell that it wasn’t solved and I also didn’t understand it well was</w:t>
+      </w:r>
+      <w:r>
+        <w:t xml:space="preserve"> field injection with the @Autowired element, Sonar Cloud advertise and suggest use constructor injection instead,</w:t>
+      </w:r>
+    </w:p>
+    <w:p/>
+    <w:p>
+      <w:pPr>
+        <w:pStyle w:val="Ttulo2"/>
+      </w:pPr>
+      <w:bookmarkStart w:id="13" w:name="_Toc130550549"/>
       <w:r>
         <w:lastRenderedPageBreak/>
-        <w:t xml:space="preserve">[may add </w:t>
-      </w:r>
-      <w:r>
-        <w:t xml:space="preserve">some </w:t>
-      </w:r>
-      <w:r>
-        <w:t>screenshots/code snippets]</w:t>
-      </w:r>
-    </w:p>
-    <w:p>
-      <w:pPr>
-        <w:pStyle w:val="Heading2"/>
-      </w:pPr>
-      <w:bookmarkStart w:id="13" w:name="_Toc130550548"/>
-      <w:r>
-        <w:t>C</w:t>
-      </w:r>
-      <w:r>
-        <w:t xml:space="preserve">ode </w:t>
-      </w:r>
-      <w:r>
-        <w:t xml:space="preserve">quality </w:t>
-      </w:r>
-      <w:r>
-        <w:t>analysis</w:t>
+        <w:t>Continuous integration pipeline</w:t>
+      </w:r>
+      <w:r>
+        <w:t xml:space="preserve"> [optional]</w:t>
       </w:r>
       <w:bookmarkEnd w:id="13"/>
     </w:p>
     <w:p>
       <w:pPr>
-        <w:pStyle w:val="remarks-to-remove"/>
-      </w:pPr>
-      <w:r>
-        <w:t>[</w:t>
-      </w:r>
-      <w:r>
-        <w:t xml:space="preserve">which tools/workflow </w:t>
-      </w:r>
-      <w:r>
-        <w:t xml:space="preserve">did you </w:t>
-      </w:r>
-      <w:r>
-        <w:t>use to for static code analysis? Show and interpret the results.</w:t>
-      </w:r>
-      <w:r>
-        <w:t>]</w:t>
-      </w:r>
-    </w:p>
-    <w:p>
-      <w:pPr>
-        <w:pStyle w:val="remarks-to-remove"/>
-      </w:pPr>
-      <w:r>
-        <w:t xml:space="preserve">[you may add some </w:t>
-      </w:r>
-      <w:r>
-        <w:t>interesting</w:t>
-      </w:r>
-      <w:r>
-        <w:t xml:space="preserve"> lesson</w:t>
-      </w:r>
-      <w:r>
-        <w:t>s</w:t>
-      </w:r>
-      <w:r>
-        <w:t xml:space="preserve"> learned, e.g., some code smell reported by the tool that was difficult to </w:t>
-      </w:r>
-      <w:r>
-        <w:t>spot</w:t>
-      </w:r>
-      <w:r>
-        <w:t xml:space="preserve"> and otherwise you </w:t>
-      </w:r>
-      <w:r>
-        <w:t>wouldn’t</w:t>
-      </w:r>
-      <w:r>
-        <w:t xml:space="preserve"> address it]</w:t>
+        <w:pStyle w:val="Ttulo2"/>
+        <w:numPr>
+          <w:ilvl w:val="0"/>
+          <w:numId w:val="0"/>
+        </w:numPr>
+        <w:spacing w:line="360" w:lineRule="auto"/>
+        <w:ind w:left="576"/>
+        <w:jc w:val="both"/>
+        <w:rPr>
+          <w:b w:val="0"/>
+          <w:bCs w:val="0"/>
+        </w:rPr>
+      </w:pPr>
+      <w:r>
+        <w:rPr>
+          <w:b w:val="0"/>
+          <w:bCs w:val="0"/>
+        </w:rPr>
+        <w:t>Yes, we implemented a Continuous Integration (CI) pipeline for our project using GitHub Actions. The CI pipeline automates the process of building, testing, and analyzing our codebase with every change pushed to the repository. We created two GitHub Actions workflows to achieve this.</w:t>
+      </w:r>
+      <w:r>
+        <w:rPr>
+          <w:b w:val="0"/>
+          <w:bCs w:val="0"/>
+        </w:rPr>
+        <w:t xml:space="preserve"> </w:t>
+      </w:r>
+    </w:p>
+    <w:p>
+      <w:pPr>
+        <w:spacing w:line="360" w:lineRule="auto"/>
+        <w:jc w:val="both"/>
+      </w:pPr>
+      <w:r>
+        <w:t>Java CI with Maven: This workflow is triggered on every push to the main branch of the repository. It builds the project and runs unit tests using Maven with JDK 17. Here's an illustration of the setup:</w:t>
       </w:r>
     </w:p>
     <w:p/>
     <w:p>
-      <w:pPr>
-        <w:pStyle w:val="Heading2"/>
-      </w:pPr>
-      <w:bookmarkStart w:id="14" w:name="_Toc130550549"/>
-      <w:r>
-        <w:t>Continuous integration pipeline</w:t>
-      </w:r>
-      <w:r>
-        <w:t xml:space="preserve"> [optional]</w:t>
+      <w:r>
+        <w:drawing>
+          <wp:inline distT="0" distB="0" distL="0" distR="0" wp14:anchorId="671685D2" wp14:editId="04FE5F4D">
+            <wp:extent cx="3086100" cy="3423910"/>
+            <wp:effectExtent l="0" t="0" r="0" b="5715"/>
+            <wp:docPr id="941907503" name="Imagem 1"/>
+            <wp:cNvGraphicFramePr>
+              <a:graphicFrameLocks xmlns:a="http://schemas.openxmlformats.org/drawingml/2006/main" noChangeAspect="1"/>
+            </wp:cNvGraphicFramePr>
+            <a:graphic xmlns:a="http://schemas.openxmlformats.org/drawingml/2006/main">
+              <a:graphicData uri="http://schemas.openxmlformats.org/drawingml/2006/picture">
+                <pic:pic xmlns:pic="http://schemas.openxmlformats.org/drawingml/2006/picture">
+                  <pic:nvPicPr>
+                    <pic:cNvPr id="941907503" name=""/>
+                    <pic:cNvPicPr/>
+                  </pic:nvPicPr>
+                  <pic:blipFill>
+                    <a:blip r:embed="rId16"/>
+                    <a:stretch>
+                      <a:fillRect/>
+                    </a:stretch>
+                  </pic:blipFill>
+                  <pic:spPr>
+                    <a:xfrm>
+                      <a:off x="0" y="0"/>
+                      <a:ext cx="3091451" cy="3429847"/>
+                    </a:xfrm>
+                    <a:prstGeom prst="rect">
+                      <a:avLst/>
+                    </a:prstGeom>
+                  </pic:spPr>
+                </pic:pic>
+              </a:graphicData>
+            </a:graphic>
+          </wp:inline>
+        </w:drawing>
+      </w:r>
+    </w:p>
+    <w:p>
+      <w:pPr>
+        <w:spacing w:line="360" w:lineRule="auto"/>
+        <w:jc w:val="both"/>
+      </w:pPr>
+    </w:p>
+    <w:p>
+      <w:pPr>
+        <w:spacing w:line="360" w:lineRule="auto"/>
+        <w:jc w:val="both"/>
+      </w:pPr>
+      <w:r>
+        <w:t>SonarCloud: This workflow is triggered on every push to the main branch and on pull requests. It performs a code analysis using SonarCloud to evaluate the quality of our codebase. Here's an illustration of the setup:</w:t>
+      </w:r>
+    </w:p>
+    <w:p/>
+    <w:p>
+      <w:r>
+        <w:lastRenderedPageBreak/>
+        <w:drawing>
+          <wp:inline distT="0" distB="0" distL="0" distR="0" wp14:anchorId="11747F94" wp14:editId="66F563B4">
+            <wp:extent cx="6120130" cy="4493260"/>
+            <wp:effectExtent l="0" t="0" r="0" b="2540"/>
+            <wp:docPr id="31359034" name="Imagem 1"/>
+            <wp:cNvGraphicFramePr>
+              <a:graphicFrameLocks xmlns:a="http://schemas.openxmlformats.org/drawingml/2006/main" noChangeAspect="1"/>
+            </wp:cNvGraphicFramePr>
+            <a:graphic xmlns:a="http://schemas.openxmlformats.org/drawingml/2006/main">
+              <a:graphicData uri="http://schemas.openxmlformats.org/drawingml/2006/picture">
+                <pic:pic xmlns:pic="http://schemas.openxmlformats.org/drawingml/2006/picture">
+                  <pic:nvPicPr>
+                    <pic:cNvPr id="31359034" name=""/>
+                    <pic:cNvPicPr/>
+                  </pic:nvPicPr>
+                  <pic:blipFill>
+                    <a:blip r:embed="rId17"/>
+                    <a:stretch>
+                      <a:fillRect/>
+                    </a:stretch>
+                  </pic:blipFill>
+                  <pic:spPr>
+                    <a:xfrm>
+                      <a:off x="0" y="0"/>
+                      <a:ext cx="6120130" cy="4493260"/>
+                    </a:xfrm>
+                    <a:prstGeom prst="rect">
+                      <a:avLst/>
+                    </a:prstGeom>
+                  </pic:spPr>
+                </pic:pic>
+              </a:graphicData>
+            </a:graphic>
+          </wp:inline>
+        </w:drawing>
+      </w:r>
+    </w:p>
+    <w:p/>
+    <w:p/>
+    <w:p>
+      <w:pPr>
+        <w:pStyle w:val="Ttulo1"/>
+      </w:pPr>
+      <w:bookmarkStart w:id="14" w:name="_Toc130550550"/>
+      <w:r>
+        <w:t>References</w:t>
+      </w:r>
+      <w:r>
+        <w:t xml:space="preserve"> &amp; resources</w:t>
       </w:r>
       <w:bookmarkEnd w:id="14"/>
-    </w:p>
-    <w:p>
-      <w:pPr>
-        <w:pStyle w:val="remarks-to-remove"/>
-      </w:pPr>
-      <w:r>
-        <w:t xml:space="preserve">[did you implement a CI pipeline? </w:t>
-      </w:r>
-      <w:r>
-        <w:t>What was the setup?</w:t>
-      </w:r>
-      <w:r>
-        <w:t xml:space="preserve"> </w:t>
-      </w:r>
-      <w:r>
-        <w:t xml:space="preserve">Illustrate with </w:t>
-      </w:r>
-      <w:r>
-        <w:t>screenshots, if applicable</w:t>
-      </w:r>
-      <w:r>
-        <w:t>]</w:t>
-      </w:r>
-      <w:r>
-        <w:t xml:space="preserve"> </w:t>
-      </w:r>
-    </w:p>
-    <w:p>
-      <w:pPr>
-        <w:pStyle w:val="Heading1"/>
-      </w:pPr>
-      <w:bookmarkStart w:id="15" w:name="_Toc130550550"/>
-      <w:r>
-        <w:t>References</w:t>
-      </w:r>
-      <w:r>
-        <w:t xml:space="preserve"> &amp; resources</w:t>
-      </w:r>
-      <w:bookmarkEnd w:id="15"/>
     </w:p>
     <w:p>
       <w:pPr>
@@ -1958,19 +2704,19 @@
     </w:p>
     <w:tbl>
       <w:tblPr>
-        <w:tblStyle w:val="TableGrid"/>
+        <w:tblStyle w:val="TabelacomGrelha"/>
         <w:tblW w:w="0" w:type="auto"/>
         <w:tblInd w:w="567" w:type="dxa"/>
         <w:tblLook w:val="04A0" w:firstRow="1" w:lastRow="0" w:firstColumn="1" w:lastColumn="0" w:noHBand="0" w:noVBand="1"/>
       </w:tblPr>
       <w:tblGrid>
-        <w:gridCol w:w="2830"/>
-        <w:gridCol w:w="6231"/>
+        <w:gridCol w:w="2366"/>
+        <w:gridCol w:w="6695"/>
       </w:tblGrid>
       <w:tr>
         <w:tc>
           <w:tcPr>
-            <w:tcW w:w="2830" w:type="dxa"/>
+            <w:tcW w:w="2366" w:type="dxa"/>
           </w:tcPr>
           <w:p>
             <w:pPr>
@@ -1991,7 +2737,7 @@
         </w:tc>
         <w:tc>
           <w:tcPr>
-            <w:tcW w:w="6231" w:type="dxa"/>
+            <w:tcW w:w="6695" w:type="dxa"/>
           </w:tcPr>
           <w:p>
             <w:pPr>
@@ -2014,7 +2760,7 @@
       <w:tr>
         <w:tc>
           <w:tcPr>
-            <w:tcW w:w="2830" w:type="dxa"/>
+            <w:tcW w:w="2366" w:type="dxa"/>
           </w:tcPr>
           <w:p>
             <w:pPr>
@@ -2027,14 +2773,14 @@
         </w:tc>
         <w:tc>
           <w:tcPr>
-            <w:tcW w:w="6231" w:type="dxa"/>
+            <w:tcW w:w="6695" w:type="dxa"/>
           </w:tcPr>
           <w:p>
             <w:pPr>
               <w:ind w:left="0"/>
             </w:pPr>
             <w:r>
-              <w:t>&lt;link to your TQs repo&gt;</w:t>
+              <w:t>https://github.com/zegameiro/TQS_108840</w:t>
             </w:r>
           </w:p>
         </w:tc>
@@ -2042,7 +2788,7 @@
       <w:tr>
         <w:tc>
           <w:tcPr>
-            <w:tcW w:w="2830" w:type="dxa"/>
+            <w:tcW w:w="2366" w:type="dxa"/>
           </w:tcPr>
           <w:p>
             <w:pPr>
@@ -2055,14 +2801,14 @@
         </w:tc>
         <w:tc>
           <w:tcPr>
-            <w:tcW w:w="6231" w:type="dxa"/>
+            <w:tcW w:w="6695" w:type="dxa"/>
           </w:tcPr>
           <w:p>
             <w:pPr>
               <w:ind w:left="0"/>
             </w:pPr>
             <w:r>
-              <w:t>&lt; short video demonstration of your solution; consider including in the Git repository&gt;</w:t>
+              <w:t>Video available in the personal repository</w:t>
             </w:r>
           </w:p>
         </w:tc>
@@ -2070,7 +2816,7 @@
       <w:tr>
         <w:tc>
           <w:tcPr>
-            <w:tcW w:w="2830" w:type="dxa"/>
+            <w:tcW w:w="2366" w:type="dxa"/>
           </w:tcPr>
           <w:p>
             <w:pPr>
@@ -2083,143 +2829,14 @@
         </w:tc>
         <w:tc>
           <w:tcPr>
-            <w:tcW w:w="6231" w:type="dxa"/>
+            <w:tcW w:w="6695" w:type="dxa"/>
           </w:tcPr>
           <w:p>
             <w:pPr>
               <w:ind w:left="0"/>
             </w:pPr>
             <w:r>
-              <w:t>[</w:t>
-            </w:r>
-            <w:r>
-              <w:rPr>
-                <w:b/>
-                <w:bCs/>
-              </w:rPr>
-              <w:t>optional</w:t>
-            </w:r>
-            <w:r>
-              <w:t xml:space="preserve">; if you have a quality dashboard available </w:t>
-            </w:r>
-            <w:r>
-              <w:t xml:space="preserve">online </w:t>
-            </w:r>
-            <w:r>
-              <w:t xml:space="preserve">(e.g.: </w:t>
-            </w:r>
-            <w:proofErr w:type="spellStart"/>
-            <w:r>
-              <w:t>sonarcloud</w:t>
-            </w:r>
-            <w:proofErr w:type="spellEnd"/>
-            <w:r>
-              <w:t>), place the URL here]</w:t>
-            </w:r>
-          </w:p>
-        </w:tc>
-      </w:tr>
-      <w:tr>
-        <w:tc>
-          <w:tcPr>
-            <w:tcW w:w="2830" w:type="dxa"/>
-          </w:tcPr>
-          <w:p>
-            <w:pPr>
-              <w:ind w:left="0"/>
-            </w:pPr>
-            <w:r>
-              <w:t>CI/CD</w:t>
-            </w:r>
-            <w:r>
-              <w:t xml:space="preserve"> pipeline </w:t>
-            </w:r>
-          </w:p>
-        </w:tc>
-        <w:tc>
-          <w:tcPr>
-            <w:tcW w:w="6231" w:type="dxa"/>
-          </w:tcPr>
-          <w:p>
-            <w:pPr>
-              <w:ind w:left="0"/>
-            </w:pPr>
-            <w:r>
-              <w:t>[</w:t>
-            </w:r>
-            <w:r>
-              <w:rPr>
-                <w:b/>
-                <w:bCs/>
-              </w:rPr>
-              <w:t>optional</w:t>
-            </w:r>
-            <w:r>
-              <w:t xml:space="preserve">; if you have </w:t>
-            </w:r>
-            <w:proofErr w:type="spellStart"/>
-            <w:r>
-              <w:t>th</w:t>
-            </w:r>
-            <w:proofErr w:type="spellEnd"/>
-            <w:r>
-              <w:t xml:space="preserve"> CI pipeline definition </w:t>
-            </w:r>
-            <w:r>
-              <w:t>in a server</w:t>
-            </w:r>
-            <w:r>
-              <w:t>, place the URL here]</w:t>
-            </w:r>
-          </w:p>
-        </w:tc>
-      </w:tr>
-      <w:tr>
-        <w:tc>
-          <w:tcPr>
-            <w:tcW w:w="2830" w:type="dxa"/>
-          </w:tcPr>
-          <w:p>
-            <w:pPr>
-              <w:ind w:left="0"/>
-            </w:pPr>
-            <w:r>
-              <w:t xml:space="preserve">Deployment ready to use </w:t>
-            </w:r>
-          </w:p>
-        </w:tc>
-        <w:tc>
-          <w:tcPr>
-            <w:tcW w:w="6231" w:type="dxa"/>
-          </w:tcPr>
-          <w:p>
-            <w:pPr>
-              <w:ind w:left="0"/>
-            </w:pPr>
-            <w:r>
-              <w:t>[</w:t>
-            </w:r>
-            <w:r>
-              <w:rPr>
-                <w:b/>
-                <w:bCs/>
-              </w:rPr>
-              <w:t>optional</w:t>
-            </w:r>
-            <w:r>
-              <w:t xml:space="preserve">; if you have the solution deployed </w:t>
-            </w:r>
-            <w:r>
-              <w:t xml:space="preserve">and running </w:t>
-            </w:r>
-            <w:r>
-              <w:t xml:space="preserve">in </w:t>
-            </w:r>
-            <w:r>
-              <w:t xml:space="preserve">a </w:t>
-            </w:r>
-            <w:r>
-              <w:t>server, place the URL here]</w:t>
+              <w:t>https://sonarcloud.io/project/overview?id=zegameiro_TQS_108840</w:t>
             </w:r>
           </w:p>
         </w:tc>
@@ -2229,12 +2846,16 @@
     <w:p>
       <w:pPr>
         <w:pStyle w:val="tableheader"/>
-        <w:rPr>
-          <w:rFonts w:ascii="Times New Roman" w:hAnsi="Times New Roman" w:cs="Times New Roman"/>
-          <w:color w:val="auto"/>
-          <w:sz w:val="36"/>
-          <w:szCs w:val="36"/>
-        </w:rPr>
+      </w:pPr>
+    </w:p>
+    <w:p>
+      <w:pPr>
+        <w:pStyle w:val="tableheader"/>
+      </w:pPr>
+    </w:p>
+    <w:p>
+      <w:pPr>
+        <w:pStyle w:val="tableheader"/>
       </w:pPr>
       <w:r>
         <w:t>Reference materials</w:t>
@@ -2242,36 +2863,97 @@
     </w:p>
     <w:p>
       <w:pPr>
-        <w:pStyle w:val="remarks-to-remove"/>
-      </w:pPr>
-      <w:r>
-        <w:t xml:space="preserve">&lt;document the key components (e.g.: libraries, </w:t>
-      </w:r>
-      <w:r>
-        <w:t>API</w:t>
-      </w:r>
-      <w:r>
-        <w:t xml:space="preserve">) or key references (e.g.: blog post) that were helpful and certainly </w:t>
-      </w:r>
-      <w:r>
-        <w:rPr>
-          <w:b/>
-          <w:bCs/>
-        </w:rPr>
-        <w:t>would help other students pursuing a similar work</w:t>
-      </w:r>
-      <w:r>
-        <w:t>&gt;</w:t>
-      </w:r>
-    </w:p>
+        <w:spacing w:line="360" w:lineRule="auto"/>
+        <w:jc w:val="both"/>
+      </w:pPr>
+      <w:hyperlink r:id="rId18" w:history="1">
+        <w:r>
+          <w:rPr>
+            <w:rStyle w:val="Hiperligao"/>
+          </w:rPr>
+          <w:t>https://www.baeldung.com/junit-5</w:t>
+        </w:r>
+      </w:hyperlink>
+    </w:p>
+    <w:p>
+      <w:pPr>
+        <w:spacing w:line="360" w:lineRule="auto"/>
+        <w:jc w:val="both"/>
+      </w:pPr>
+      <w:hyperlink r:id="rId19" w:history="1">
+        <w:r>
+          <w:rPr>
+            <w:rStyle w:val="Hiperligao"/>
+          </w:rPr>
+          <w:t>https://www.exchangerate-api.com/</w:t>
+        </w:r>
+      </w:hyperlink>
+    </w:p>
+    <w:p>
+      <w:pPr>
+        <w:spacing w:line="360" w:lineRule="auto"/>
+        <w:jc w:val="both"/>
+      </w:pPr>
+      <w:hyperlink r:id="rId20" w:history="1">
+        <w:r>
+          <w:rPr>
+            <w:rStyle w:val="Hiperligao"/>
+          </w:rPr>
+          <w:t>https://docs.cucumber.io/</w:t>
+        </w:r>
+      </w:hyperlink>
+    </w:p>
+    <w:p>
+      <w:pPr>
+        <w:spacing w:line="360" w:lineRule="auto"/>
+        <w:jc w:val="both"/>
+      </w:pPr>
+      <w:hyperlink r:id="rId21" w:history="1">
+        <w:r>
+          <w:rPr>
+            <w:rStyle w:val="Hiperligao"/>
+          </w:rPr>
+          <w:t>https://www.selenium.dev/documentation/</w:t>
+        </w:r>
+      </w:hyperlink>
+    </w:p>
+    <w:p>
+      <w:pPr>
+        <w:spacing w:line="360" w:lineRule="auto"/>
+        <w:jc w:val="both"/>
+      </w:pPr>
+      <w:hyperlink r:id="rId22" w:history="1">
+        <w:r>
+          <w:rPr>
+            <w:rStyle w:val="Hiperligao"/>
+          </w:rPr>
+          <w:t>https://site.mockito.org/</w:t>
+        </w:r>
+      </w:hyperlink>
+    </w:p>
+    <w:p>
+      <w:pPr>
+        <w:spacing w:line="360" w:lineRule="auto"/>
+        <w:jc w:val="both"/>
+      </w:pPr>
+      <w:hyperlink r:id="rId23" w:history="1">
+        <w:r>
+          <w:rPr>
+            <w:rStyle w:val="Hiperligao"/>
+          </w:rPr>
+          <w:t>https://docs.spring.io/spring-boot/docs/current/reference/htmlsingle/</w:t>
+        </w:r>
+      </w:hyperlink>
+    </w:p>
+    <w:p/>
     <w:p/>
     <w:sectPr>
-      <w:headerReference w:type="even" r:id="rId8"/>
-      <w:headerReference w:type="default" r:id="rId9"/>
-      <w:footerReference w:type="even" r:id="rId10"/>
-      <w:footerReference w:type="default" r:id="rId11"/>
-      <w:headerReference w:type="first" r:id="rId12"/>
-      <w:footerReference w:type="first" r:id="rId13"/>
+      <w:headerReference w:type="even" r:id="rId24"/>
+      <w:headerReference w:type="default" r:id="rId25"/>
+      <w:footerReference w:type="even" r:id="rId26"/>
+      <w:footerReference w:type="default" r:id="rId27"/>
+      <w:headerReference w:type="first" r:id="rId28"/>
+      <w:footerReference w:type="first" r:id="rId29"/>
       <w:pgSz w:w="11906" w:h="16838" w:code="9"/>
       <w:pgMar w:top="1134" w:right="1021" w:bottom="1134" w:left="1247" w:header="680" w:footer="680" w:gutter="0"/>
       <w:cols w:space="720"/>
@@ -2308,7 +2990,7 @@
 <w:ftr xmlns:wpc="http://schemas.microsoft.com/office/word/2010/wordprocessingCanvas" xmlns:cx="http://schemas.microsoft.com/office/drawing/2014/chartex" xmlns:cx1="http://schemas.microsoft.com/office/drawing/2015/9/8/chartex" xmlns:cx2="http://schemas.microsoft.com/office/drawing/2015/10/21/chartex" xmlns:cx3="http://schemas.microsoft.com/office/drawing/2016/5/9/chartex" xmlns:cx4="http://schemas.microsoft.com/office/drawing/2016/5/10/chartex" xmlns:cx5="http://schemas.microsoft.com/office/drawing/2016/5/11/chartex" xmlns:cx6="http://schemas.microsoft.com/office/drawing/2016/5/12/chartex" xmlns:cx7="http://schemas.microsoft.com/office/drawing/2016/5/13/chartex" xmlns:cx8="http://schemas.microsoft.com/office/drawing/2016/5/14/chartex" xmlns:mc="http://schemas.openxmlformats.org/markup-compatibility/2006" xmlns:aink="http://schemas.microsoft.com/office/drawing/2016/ink" xmlns:am3d="http://schemas.microsoft.com/office/drawing/2017/model3d" xmlns:o="urn:schemas-microsoft-com:office:office" xmlns:oel="http://schemas.microsoft.com/office/2019/extlst" xmlns:r="http://schemas.openxmlformats.org/officeDocument/2006/relationships" xmlns:m="http://schemas.openxmlformats.org/officeDocument/2006/math" xmlns:v="urn:schemas-microsoft-com:vml" xmlns:wp14="http://schemas.microsoft.com/office/word/2010/wordprocessingDrawing" xmlns:wp="http://schemas.openxmlformats.org/drawingml/2006/wordprocessingDrawing" xmlns:w10="urn:schemas-microsoft-com:office:word" xmlns:w="http://schemas.openxmlformats.org/wordprocessingml/2006/main" xmlns:w14="http://schemas.microsoft.com/office/word/2010/wordml" xmlns:w15="http://schemas.microsoft.com/office/word/2012/wordml" xmlns:w16cex="http://schemas.microsoft.com/office/word/2018/wordml/cex" xmlns:w16cid="http://schemas.microsoft.com/office/word/2016/wordml/cid" xmlns:w16="http://schemas.microsoft.com/office/word/2018/wordml" xmlns:w16sdtdh="http://schemas.microsoft.com/office/word/2020/wordml/sdtdatahash" xmlns:w16se="http://schemas.microsoft.com/office/word/2015/wordml/symex" xmlns:wpg="http://schemas.microsoft.com/office/word/2010/wordprocessingGroup" xmlns:wpi="http://schemas.microsoft.com/office/word/2010/wordprocessingInk" xmlns:wne="http://schemas.microsoft.com/office/word/2006/wordml" xmlns:wps="http://schemas.microsoft.com/office/word/2010/wordprocessingShape" mc:Ignorable="w14 w15 w16se w16cid w16 w16cex w16sdtdh wp14">
   <w:p>
     <w:pPr>
-      <w:pStyle w:val="Footer"/>
+      <w:pStyle w:val="Rodap"/>
     </w:pPr>
     <w:r>
       <w:rPr>
@@ -2605,7 +3287,7 @@
 <w:hdr xmlns:wpc="http://schemas.microsoft.com/office/word/2010/wordprocessingCanvas" xmlns:cx="http://schemas.microsoft.com/office/drawing/2014/chartex" xmlns:cx1="http://schemas.microsoft.com/office/drawing/2015/9/8/chartex" xmlns:cx2="http://schemas.microsoft.com/office/drawing/2015/10/21/chartex" xmlns:cx3="http://schemas.microsoft.com/office/drawing/2016/5/9/chartex" xmlns:cx4="http://schemas.microsoft.com/office/drawing/2016/5/10/chartex" xmlns:cx5="http://schemas.microsoft.com/office/drawing/2016/5/11/chartex" xmlns:cx6="http://schemas.microsoft.com/office/drawing/2016/5/12/chartex" xmlns:cx7="http://schemas.microsoft.com/office/drawing/2016/5/13/chartex" xmlns:cx8="http://schemas.microsoft.com/office/drawing/2016/5/14/chartex" xmlns:mc="http://schemas.openxmlformats.org/markup-compatibility/2006" xmlns:aink="http://schemas.microsoft.com/office/drawing/2016/ink" xmlns:am3d="http://schemas.microsoft.com/office/drawing/2017/model3d" xmlns:o="urn:schemas-microsoft-com:office:office" xmlns:oel="http://schemas.microsoft.com/office/2019/extlst" xmlns:r="http://schemas.openxmlformats.org/officeDocument/2006/relationships" xmlns:m="http://schemas.openxmlformats.org/officeDocument/2006/math" xmlns:v="urn:schemas-microsoft-com:vml" xmlns:wp14="http://schemas.microsoft.com/office/word/2010/wordprocessingDrawing" xmlns:wp="http://schemas.openxmlformats.org/drawingml/2006/wordprocessingDrawing" xmlns:w10="urn:schemas-microsoft-com:office:word" xmlns:w="http://schemas.openxmlformats.org/wordprocessingml/2006/main" xmlns:w14="http://schemas.microsoft.com/office/word/2010/wordml" xmlns:w15="http://schemas.microsoft.com/office/word/2012/wordml" xmlns:w16cex="http://schemas.microsoft.com/office/word/2018/wordml/cex" xmlns:w16cid="http://schemas.microsoft.com/office/word/2016/wordml/cid" xmlns:w16="http://schemas.microsoft.com/office/word/2018/wordml" xmlns:w16sdtdh="http://schemas.microsoft.com/office/word/2020/wordml/sdtdatahash" xmlns:w16se="http://schemas.microsoft.com/office/word/2015/wordml/symex" xmlns:wpg="http://schemas.microsoft.com/office/word/2010/wordprocessingGroup" xmlns:wpi="http://schemas.microsoft.com/office/word/2010/wordprocessingInk" xmlns:wne="http://schemas.microsoft.com/office/word/2006/wordml" xmlns:wps="http://schemas.microsoft.com/office/word/2010/wordprocessingShape" mc:Ignorable="w14 w15 w16se w16cid w16 w16cex w16sdtdh wp14">
   <w:p>
     <w:pPr>
-      <w:pStyle w:val="Header"/>
+      <w:pStyle w:val="Cabealho"/>
     </w:pPr>
   </w:p>
 </w:hdr>
@@ -2615,7 +3297,7 @@
 <w:hdr xmlns:wpc="http://schemas.microsoft.com/office/word/2010/wordprocessingCanvas" xmlns:cx="http://schemas.microsoft.com/office/drawing/2014/chartex" xmlns:cx1="http://schemas.microsoft.com/office/drawing/2015/9/8/chartex" xmlns:cx2="http://schemas.microsoft.com/office/drawing/2015/10/21/chartex" xmlns:cx3="http://schemas.microsoft.com/office/drawing/2016/5/9/chartex" xmlns:cx4="http://schemas.microsoft.com/office/drawing/2016/5/10/chartex" xmlns:cx5="http://schemas.microsoft.com/office/drawing/2016/5/11/chartex" xmlns:cx6="http://schemas.microsoft.com/office/drawing/2016/5/12/chartex" xmlns:cx7="http://schemas.microsoft.com/office/drawing/2016/5/13/chartex" xmlns:cx8="http://schemas.microsoft.com/office/drawing/2016/5/14/chartex" xmlns:mc="http://schemas.openxmlformats.org/markup-compatibility/2006" xmlns:aink="http://schemas.microsoft.com/office/drawing/2016/ink" xmlns:am3d="http://schemas.microsoft.com/office/drawing/2017/model3d" xmlns:o="urn:schemas-microsoft-com:office:office" xmlns:oel="http://schemas.microsoft.com/office/2019/extlst" xmlns:r="http://schemas.openxmlformats.org/officeDocument/2006/relationships" xmlns:m="http://schemas.openxmlformats.org/officeDocument/2006/math" xmlns:v="urn:schemas-microsoft-com:vml" xmlns:wp14="http://schemas.microsoft.com/office/word/2010/wordprocessingDrawing" xmlns:wp="http://schemas.openxmlformats.org/drawingml/2006/wordprocessingDrawing" xmlns:w10="urn:schemas-microsoft-com:office:word" xmlns:w="http://schemas.openxmlformats.org/wordprocessingml/2006/main" xmlns:w14="http://schemas.microsoft.com/office/word/2010/wordml" xmlns:w15="http://schemas.microsoft.com/office/word/2012/wordml" xmlns:w16cex="http://schemas.microsoft.com/office/word/2018/wordml/cex" xmlns:w16cid="http://schemas.microsoft.com/office/word/2016/wordml/cid" xmlns:w16="http://schemas.microsoft.com/office/word/2018/wordml" xmlns:w16sdtdh="http://schemas.microsoft.com/office/word/2020/wordml/sdtdatahash" xmlns:w16se="http://schemas.microsoft.com/office/word/2015/wordml/symex" xmlns:wpg="http://schemas.microsoft.com/office/word/2010/wordprocessingGroup" xmlns:wpi="http://schemas.microsoft.com/office/word/2010/wordprocessingInk" xmlns:wne="http://schemas.microsoft.com/office/word/2006/wordml" xmlns:wps="http://schemas.microsoft.com/office/word/2010/wordprocessingShape" mc:Ignorable="w14 w15 w16se w16cid w16 w16cex w16sdtdh wp14">
   <w:tbl>
     <w:tblPr>
-      <w:tblStyle w:val="TableGrid"/>
+      <w:tblStyle w:val="TabelacomGrelha"/>
       <w:tblW w:w="9658" w:type="dxa"/>
       <w:tblInd w:w="-5" w:type="dxa"/>
       <w:tblBorders>
@@ -2640,7 +3322,7 @@
         </w:tcPr>
         <w:p>
           <w:pPr>
-            <w:pStyle w:val="Header"/>
+            <w:pStyle w:val="Cabealho"/>
             <w:ind w:left="0"/>
             <w:rPr>
               <w:lang w:val="pt-PT"/>
@@ -2660,7 +3342,7 @@
         </w:tcPr>
         <w:p>
           <w:pPr>
-            <w:pStyle w:val="Header"/>
+            <w:pStyle w:val="Cabealho"/>
             <w:rPr>
               <w:lang w:val="pt-PT"/>
             </w:rPr>
@@ -2673,7 +3355,7 @@
         </w:tcPr>
         <w:p>
           <w:pPr>
-            <w:pStyle w:val="Header"/>
+            <w:pStyle w:val="Cabealho"/>
           </w:pPr>
           <w:r>
             <w:rPr>
@@ -2726,7 +3408,7 @@
   </w:tbl>
   <w:p>
     <w:pPr>
-      <w:pStyle w:val="Header"/>
+      <w:pStyle w:val="Cabealho"/>
     </w:pPr>
   </w:p>
 </w:hdr>
@@ -2736,7 +3418,7 @@
 <w:hdr xmlns:wpc="http://schemas.microsoft.com/office/word/2010/wordprocessingCanvas" xmlns:cx="http://schemas.microsoft.com/office/drawing/2014/chartex" xmlns:cx1="http://schemas.microsoft.com/office/drawing/2015/9/8/chartex" xmlns:cx2="http://schemas.microsoft.com/office/drawing/2015/10/21/chartex" xmlns:cx3="http://schemas.microsoft.com/office/drawing/2016/5/9/chartex" xmlns:cx4="http://schemas.microsoft.com/office/drawing/2016/5/10/chartex" xmlns:cx5="http://schemas.microsoft.com/office/drawing/2016/5/11/chartex" xmlns:cx6="http://schemas.microsoft.com/office/drawing/2016/5/12/chartex" xmlns:cx7="http://schemas.microsoft.com/office/drawing/2016/5/13/chartex" xmlns:cx8="http://schemas.microsoft.com/office/drawing/2016/5/14/chartex" xmlns:mc="http://schemas.openxmlformats.org/markup-compatibility/2006" xmlns:aink="http://schemas.microsoft.com/office/drawing/2016/ink" xmlns:am3d="http://schemas.microsoft.com/office/drawing/2017/model3d" xmlns:o="urn:schemas-microsoft-com:office:office" xmlns:oel="http://schemas.microsoft.com/office/2019/extlst" xmlns:r="http://schemas.openxmlformats.org/officeDocument/2006/relationships" xmlns:m="http://schemas.openxmlformats.org/officeDocument/2006/math" xmlns:v="urn:schemas-microsoft-com:vml" xmlns:wp14="http://schemas.microsoft.com/office/word/2010/wordprocessingDrawing" xmlns:wp="http://schemas.openxmlformats.org/drawingml/2006/wordprocessingDrawing" xmlns:w10="urn:schemas-microsoft-com:office:word" xmlns:w="http://schemas.openxmlformats.org/wordprocessingml/2006/main" xmlns:w14="http://schemas.microsoft.com/office/word/2010/wordml" xmlns:w15="http://schemas.microsoft.com/office/word/2012/wordml" xmlns:w16cex="http://schemas.microsoft.com/office/word/2018/wordml/cex" xmlns:w16cid="http://schemas.microsoft.com/office/word/2016/wordml/cid" xmlns:w16="http://schemas.microsoft.com/office/word/2018/wordml" xmlns:w16sdtdh="http://schemas.microsoft.com/office/word/2020/wordml/sdtdatahash" xmlns:w16se="http://schemas.microsoft.com/office/word/2015/wordml/symex" xmlns:wpg="http://schemas.microsoft.com/office/word/2010/wordprocessingGroup" xmlns:wpi="http://schemas.microsoft.com/office/word/2010/wordprocessingInk" xmlns:wne="http://schemas.microsoft.com/office/word/2006/wordml" xmlns:wps="http://schemas.microsoft.com/office/word/2010/wordprocessingShape" mc:Ignorable="w14 w15 w16se w16cid w16 w16cex w16sdtdh wp14">
   <w:p>
     <w:pPr>
-      <w:pStyle w:val="Header"/>
+      <w:pStyle w:val="Cabealho"/>
     </w:pPr>
   </w:p>
 </w:hdr>
@@ -2971,6 +3653,119 @@
     </w:lvl>
   </w:abstractNum>
   <w:abstractNum w:abstractNumId="2" w15:restartNumberingAfterBreak="0">
+    <w:nsid w:val="05C349CC"/>
+    <w:multiLevelType w:val="hybridMultilevel"/>
+    <w:tmpl w:val="A078B3EC"/>
+    <w:lvl w:ilvl="0" w:tplc="3BD607AC">
+      <w:start w:val="3"/>
+      <w:numFmt w:val="bullet"/>
+      <w:lvlText w:val="-"/>
+      <w:lvlJc w:val="left"/>
+      <w:pPr>
+        <w:ind w:left="927" w:hanging="360"/>
+      </w:pPr>
+      <w:rPr>
+        <w:rFonts w:ascii="Arial Nova" w:eastAsia="Arial" w:hAnsi="Arial Nova" w:cs="Noto Sans" w:hint="default"/>
+      </w:rPr>
+    </w:lvl>
+    <w:lvl w:ilvl="1" w:tplc="08160003" w:tentative="1">
+      <w:start w:val="1"/>
+      <w:numFmt w:val="bullet"/>
+      <w:lvlText w:val="o"/>
+      <w:lvlJc w:val="left"/>
+      <w:pPr>
+        <w:ind w:left="1647" w:hanging="360"/>
+      </w:pPr>
+      <w:rPr>
+        <w:rFonts w:ascii="Courier New" w:hAnsi="Courier New" w:cs="Courier New" w:hint="default"/>
+      </w:rPr>
+    </w:lvl>
+    <w:lvl w:ilvl="2" w:tplc="08160005" w:tentative="1">
+      <w:start w:val="1"/>
+      <w:numFmt w:val="bullet"/>
+      <w:lvlText w:val=""/>
+      <w:lvlJc w:val="left"/>
+      <w:pPr>
+        <w:ind w:left="2367" w:hanging="360"/>
+      </w:pPr>
+      <w:rPr>
+        <w:rFonts w:ascii="Wingdings" w:hAnsi="Wingdings" w:hint="default"/>
+      </w:rPr>
+    </w:lvl>
+    <w:lvl w:ilvl="3" w:tplc="08160001" w:tentative="1">
+      <w:start w:val="1"/>
+      <w:numFmt w:val="bullet"/>
+      <w:lvlText w:val=""/>
+      <w:lvlJc w:val="left"/>
+      <w:pPr>
+        <w:ind w:left="3087" w:hanging="360"/>
+      </w:pPr>
+      <w:rPr>
+        <w:rFonts w:ascii="Symbol" w:hAnsi="Symbol" w:hint="default"/>
+      </w:rPr>
+    </w:lvl>
+    <w:lvl w:ilvl="4" w:tplc="08160003" w:tentative="1">
+      <w:start w:val="1"/>
+      <w:numFmt w:val="bullet"/>
+      <w:lvlText w:val="o"/>
+      <w:lvlJc w:val="left"/>
+      <w:pPr>
+        <w:ind w:left="3807" w:hanging="360"/>
+      </w:pPr>
+      <w:rPr>
+        <w:rFonts w:ascii="Courier New" w:hAnsi="Courier New" w:cs="Courier New" w:hint="default"/>
+      </w:rPr>
+    </w:lvl>
+    <w:lvl w:ilvl="5" w:tplc="08160005" w:tentative="1">
+      <w:start w:val="1"/>
+      <w:numFmt w:val="bullet"/>
+      <w:lvlText w:val=""/>
+      <w:lvlJc w:val="left"/>
+      <w:pPr>
+        <w:ind w:left="4527" w:hanging="360"/>
+      </w:pPr>
+      <w:rPr>
+        <w:rFonts w:ascii="Wingdings" w:hAnsi="Wingdings" w:hint="default"/>
+      </w:rPr>
+    </w:lvl>
+    <w:lvl w:ilvl="6" w:tplc="08160001" w:tentative="1">
+      <w:start w:val="1"/>
+      <w:numFmt w:val="bullet"/>
+      <w:lvlText w:val=""/>
+      <w:lvlJc w:val="left"/>
+      <w:pPr>
+        <w:ind w:left="5247" w:hanging="360"/>
+      </w:pPr>
+      <w:rPr>
+        <w:rFonts w:ascii="Symbol" w:hAnsi="Symbol" w:hint="default"/>
+      </w:rPr>
+    </w:lvl>
+    <w:lvl w:ilvl="7" w:tplc="08160003" w:tentative="1">
+      <w:start w:val="1"/>
+      <w:numFmt w:val="bullet"/>
+      <w:lvlText w:val="o"/>
+      <w:lvlJc w:val="left"/>
+      <w:pPr>
+        <w:ind w:left="5967" w:hanging="360"/>
+      </w:pPr>
+      <w:rPr>
+        <w:rFonts w:ascii="Courier New" w:hAnsi="Courier New" w:cs="Courier New" w:hint="default"/>
+      </w:rPr>
+    </w:lvl>
+    <w:lvl w:ilvl="8" w:tplc="08160005" w:tentative="1">
+      <w:start w:val="1"/>
+      <w:numFmt w:val="bullet"/>
+      <w:lvlText w:val=""/>
+      <w:lvlJc w:val="left"/>
+      <w:pPr>
+        <w:ind w:left="6687" w:hanging="360"/>
+      </w:pPr>
+      <w:rPr>
+        <w:rFonts w:ascii="Wingdings" w:hAnsi="Wingdings" w:hint="default"/>
+      </w:rPr>
+    </w:lvl>
+  </w:abstractNum>
+  <w:abstractNum w:abstractNumId="3" w15:restartNumberingAfterBreak="0">
     <w:nsid w:val="06B85F3B"/>
     <w:multiLevelType w:val="multilevel"/>
     <w:tmpl w:val="4332450A"/>
@@ -3119,7 +3914,7 @@
       </w:rPr>
     </w:lvl>
   </w:abstractNum>
-  <w:abstractNum w:abstractNumId="3" w15:restartNumberingAfterBreak="0">
+  <w:abstractNum w:abstractNumId="4" w15:restartNumberingAfterBreak="0">
     <w:nsid w:val="07B1517D"/>
     <w:multiLevelType w:val="hybridMultilevel"/>
     <w:tmpl w:val="EC726366"/>
@@ -3208,7 +4003,7 @@
       </w:pPr>
     </w:lvl>
   </w:abstractNum>
-  <w:abstractNum w:abstractNumId="4" w15:restartNumberingAfterBreak="0">
+  <w:abstractNum w:abstractNumId="5" w15:restartNumberingAfterBreak="0">
     <w:nsid w:val="0AD23EFD"/>
     <w:multiLevelType w:val="multilevel"/>
     <w:tmpl w:val="864817E2"/>
@@ -3321,7 +4116,7 @@
       </w:rPr>
     </w:lvl>
   </w:abstractNum>
-  <w:abstractNum w:abstractNumId="5" w15:restartNumberingAfterBreak="0">
+  <w:abstractNum w:abstractNumId="6" w15:restartNumberingAfterBreak="0">
     <w:nsid w:val="0CDC066E"/>
     <w:multiLevelType w:val="multilevel"/>
     <w:tmpl w:val="23A8530C"/>
@@ -3434,7 +4229,7 @@
       </w:rPr>
     </w:lvl>
   </w:abstractNum>
-  <w:abstractNum w:abstractNumId="6" w15:restartNumberingAfterBreak="0">
+  <w:abstractNum w:abstractNumId="7" w15:restartNumberingAfterBreak="0">
     <w:nsid w:val="15D5394D"/>
     <w:multiLevelType w:val="multilevel"/>
     <w:tmpl w:val="1FD6C51A"/>
@@ -3547,7 +4342,7 @@
       </w:rPr>
     </w:lvl>
   </w:abstractNum>
-  <w:abstractNum w:abstractNumId="7" w15:restartNumberingAfterBreak="0">
+  <w:abstractNum w:abstractNumId="8" w15:restartNumberingAfterBreak="0">
     <w:nsid w:val="16527A71"/>
     <w:multiLevelType w:val="hybridMultilevel"/>
     <w:tmpl w:val="39386840"/>
@@ -3636,7 +4431,7 @@
       </w:pPr>
     </w:lvl>
   </w:abstractNum>
-  <w:abstractNum w:abstractNumId="8" w15:restartNumberingAfterBreak="0">
+  <w:abstractNum w:abstractNumId="9" w15:restartNumberingAfterBreak="0">
     <w:nsid w:val="1679481E"/>
     <w:multiLevelType w:val="hybridMultilevel"/>
     <w:tmpl w:val="DDF0E176"/>
@@ -3749,7 +4544,7 @@
       </w:rPr>
     </w:lvl>
   </w:abstractNum>
-  <w:abstractNum w:abstractNumId="9" w15:restartNumberingAfterBreak="0">
+  <w:abstractNum w:abstractNumId="10" w15:restartNumberingAfterBreak="0">
     <w:nsid w:val="1BF8316A"/>
     <w:multiLevelType w:val="hybridMultilevel"/>
     <w:tmpl w:val="F5F2F20C"/>
@@ -3838,7 +4633,7 @@
       </w:pPr>
     </w:lvl>
   </w:abstractNum>
-  <w:abstractNum w:abstractNumId="10" w15:restartNumberingAfterBreak="0">
+  <w:abstractNum w:abstractNumId="11" w15:restartNumberingAfterBreak="0">
     <w:nsid w:val="1F8D119D"/>
     <w:multiLevelType w:val="hybridMultilevel"/>
     <w:tmpl w:val="B5948BE8"/>
@@ -3951,7 +4746,7 @@
       </w:rPr>
     </w:lvl>
   </w:abstractNum>
-  <w:abstractNum w:abstractNumId="11" w15:restartNumberingAfterBreak="0">
+  <w:abstractNum w:abstractNumId="12" w15:restartNumberingAfterBreak="0">
     <w:nsid w:val="216561CE"/>
     <w:multiLevelType w:val="multilevel"/>
     <w:tmpl w:val="B96840CE"/>
@@ -4064,7 +4859,7 @@
       </w:rPr>
     </w:lvl>
   </w:abstractNum>
-  <w:abstractNum w:abstractNumId="12" w15:restartNumberingAfterBreak="0">
+  <w:abstractNum w:abstractNumId="13" w15:restartNumberingAfterBreak="0">
     <w:nsid w:val="2319275B"/>
     <w:multiLevelType w:val="hybridMultilevel"/>
     <w:tmpl w:val="C24EDA80"/>
@@ -4176,7 +4971,7 @@
       </w:rPr>
     </w:lvl>
   </w:abstractNum>
-  <w:abstractNum w:abstractNumId="13" w15:restartNumberingAfterBreak="0">
+  <w:abstractNum w:abstractNumId="14" w15:restartNumberingAfterBreak="0">
     <w:nsid w:val="298636BF"/>
     <w:multiLevelType w:val="hybridMultilevel"/>
     <w:tmpl w:val="132A7684"/>
@@ -4289,7 +5084,7 @@
       </w:rPr>
     </w:lvl>
   </w:abstractNum>
-  <w:abstractNum w:abstractNumId="14" w15:restartNumberingAfterBreak="0">
+  <w:abstractNum w:abstractNumId="15" w15:restartNumberingAfterBreak="0">
     <w:nsid w:val="30E577B6"/>
     <w:multiLevelType w:val="hybridMultilevel"/>
     <w:tmpl w:val="CCA43418"/>
@@ -4378,7 +5173,7 @@
       </w:pPr>
     </w:lvl>
   </w:abstractNum>
-  <w:abstractNum w:abstractNumId="15" w15:restartNumberingAfterBreak="0">
+  <w:abstractNum w:abstractNumId="16" w15:restartNumberingAfterBreak="0">
     <w:nsid w:val="31C768AC"/>
     <w:multiLevelType w:val="hybridMultilevel"/>
     <w:tmpl w:val="D70EB42A"/>
@@ -4491,7 +5286,7 @@
       </w:rPr>
     </w:lvl>
   </w:abstractNum>
-  <w:abstractNum w:abstractNumId="16" w15:restartNumberingAfterBreak="0">
+  <w:abstractNum w:abstractNumId="17" w15:restartNumberingAfterBreak="0">
     <w:nsid w:val="33783EA2"/>
     <w:multiLevelType w:val="hybridMultilevel"/>
     <w:tmpl w:val="CCA43418"/>
@@ -4580,7 +5375,7 @@
       </w:pPr>
     </w:lvl>
   </w:abstractNum>
-  <w:abstractNum w:abstractNumId="17" w15:restartNumberingAfterBreak="0">
+  <w:abstractNum w:abstractNumId="18" w15:restartNumberingAfterBreak="0">
     <w:nsid w:val="3AA934E9"/>
     <w:multiLevelType w:val="hybridMultilevel"/>
     <w:tmpl w:val="35600C42"/>
@@ -4693,7 +5488,7 @@
       </w:rPr>
     </w:lvl>
   </w:abstractNum>
-  <w:abstractNum w:abstractNumId="18" w15:restartNumberingAfterBreak="0">
+  <w:abstractNum w:abstractNumId="19" w15:restartNumberingAfterBreak="0">
     <w:nsid w:val="3B532278"/>
     <w:multiLevelType w:val="hybridMultilevel"/>
     <w:tmpl w:val="426A5ECE"/>
@@ -4779,7 +5574,7 @@
       </w:pPr>
     </w:lvl>
   </w:abstractNum>
-  <w:abstractNum w:abstractNumId="19" w15:restartNumberingAfterBreak="0">
+  <w:abstractNum w:abstractNumId="20" w15:restartNumberingAfterBreak="0">
     <w:nsid w:val="41BB54CE"/>
     <w:multiLevelType w:val="hybridMultilevel"/>
     <w:tmpl w:val="408A6B4A"/>
@@ -4892,7 +5687,7 @@
       </w:rPr>
     </w:lvl>
   </w:abstractNum>
-  <w:abstractNum w:abstractNumId="20" w15:restartNumberingAfterBreak="0">
+  <w:abstractNum w:abstractNumId="21" w15:restartNumberingAfterBreak="0">
     <w:nsid w:val="465E5A68"/>
     <w:multiLevelType w:val="hybridMultilevel"/>
     <w:tmpl w:val="DB68B6A4"/>
@@ -5005,7 +5800,7 @@
       </w:rPr>
     </w:lvl>
   </w:abstractNum>
-  <w:abstractNum w:abstractNumId="21" w15:restartNumberingAfterBreak="0">
+  <w:abstractNum w:abstractNumId="22" w15:restartNumberingAfterBreak="0">
     <w:nsid w:val="4757236F"/>
     <w:multiLevelType w:val="hybridMultilevel"/>
     <w:tmpl w:val="777C4CCE"/>
@@ -5094,7 +5889,7 @@
       </w:pPr>
     </w:lvl>
   </w:abstractNum>
-  <w:abstractNum w:abstractNumId="22" w15:restartNumberingAfterBreak="0">
+  <w:abstractNum w:abstractNumId="23" w15:restartNumberingAfterBreak="0">
     <w:nsid w:val="4BC17D1F"/>
     <w:multiLevelType w:val="hybridMultilevel"/>
     <w:tmpl w:val="E32239B0"/>
@@ -5207,7 +6002,7 @@
       </w:rPr>
     </w:lvl>
   </w:abstractNum>
-  <w:abstractNum w:abstractNumId="23" w15:restartNumberingAfterBreak="0">
+  <w:abstractNum w:abstractNumId="24" w15:restartNumberingAfterBreak="0">
     <w:nsid w:val="4FBD561C"/>
     <w:multiLevelType w:val="multilevel"/>
     <w:tmpl w:val="ED9C3B20"/>
@@ -5321,7 +6116,7 @@
       </w:rPr>
     </w:lvl>
   </w:abstractNum>
-  <w:abstractNum w:abstractNumId="24" w15:restartNumberingAfterBreak="0">
+  <w:abstractNum w:abstractNumId="25" w15:restartNumberingAfterBreak="0">
     <w:nsid w:val="503F499F"/>
     <w:multiLevelType w:val="hybridMultilevel"/>
     <w:tmpl w:val="5EF07C40"/>
@@ -5410,7 +6205,7 @@
       </w:pPr>
     </w:lvl>
   </w:abstractNum>
-  <w:abstractNum w:abstractNumId="25" w15:restartNumberingAfterBreak="0">
+  <w:abstractNum w:abstractNumId="26" w15:restartNumberingAfterBreak="0">
     <w:nsid w:val="51F26488"/>
     <w:multiLevelType w:val="hybridMultilevel"/>
     <w:tmpl w:val="DE088818"/>
@@ -5496,7 +6291,7 @@
       </w:pPr>
     </w:lvl>
   </w:abstractNum>
-  <w:abstractNum w:abstractNumId="26" w15:restartNumberingAfterBreak="0">
+  <w:abstractNum w:abstractNumId="27" w15:restartNumberingAfterBreak="0">
     <w:nsid w:val="53CF7D6D"/>
     <w:multiLevelType w:val="hybridMultilevel"/>
     <w:tmpl w:val="64881B74"/>
@@ -5585,7 +6380,7 @@
       </w:pPr>
     </w:lvl>
   </w:abstractNum>
-  <w:abstractNum w:abstractNumId="27" w15:restartNumberingAfterBreak="0">
+  <w:abstractNum w:abstractNumId="28" w15:restartNumberingAfterBreak="0">
     <w:nsid w:val="5FE94624"/>
     <w:multiLevelType w:val="hybridMultilevel"/>
     <w:tmpl w:val="2BFA9B90"/>
@@ -5698,14 +6493,14 @@
       </w:rPr>
     </w:lvl>
   </w:abstractNum>
-  <w:abstractNum w:abstractNumId="28" w15:restartNumberingAfterBreak="0">
+  <w:abstractNum w:abstractNumId="29" w15:restartNumberingAfterBreak="0">
     <w:nsid w:val="61542A8F"/>
     <w:multiLevelType w:val="multilevel"/>
-    <w:tmpl w:val="08160025"/>
+    <w:tmpl w:val="B9047A52"/>
     <w:lvl w:ilvl="0">
       <w:start w:val="1"/>
       <w:numFmt w:val="decimal"/>
-      <w:pStyle w:val="Heading1"/>
+      <w:pStyle w:val="Ttulo1"/>
       <w:lvlText w:val="%1"/>
       <w:lvlJc w:val="left"/>
       <w:pPr>
@@ -5715,17 +6510,22 @@
     <w:lvl w:ilvl="1">
       <w:start w:val="1"/>
       <w:numFmt w:val="decimal"/>
-      <w:pStyle w:val="Heading2"/>
+      <w:pStyle w:val="Ttulo2"/>
       <w:lvlText w:val="%1.%2"/>
       <w:lvlJc w:val="left"/>
       <w:pPr>
         <w:ind w:left="576" w:hanging="576"/>
       </w:pPr>
+      <w:rPr>
+        <w:b/>
+        <w:bCs/>
+        <w:color w:val="auto"/>
+      </w:rPr>
     </w:lvl>
     <w:lvl w:ilvl="2">
       <w:start w:val="1"/>
       <w:numFmt w:val="decimal"/>
-      <w:pStyle w:val="Heading3"/>
+      <w:pStyle w:val="Ttulo3"/>
       <w:lvlText w:val="%1.%2.%3"/>
       <w:lvlJc w:val="left"/>
       <w:pPr>
@@ -5735,7 +6535,7 @@
     <w:lvl w:ilvl="3">
       <w:start w:val="1"/>
       <w:numFmt w:val="decimal"/>
-      <w:pStyle w:val="Heading4"/>
+      <w:pStyle w:val="Ttulo4"/>
       <w:lvlText w:val="%1.%2.%3.%4"/>
       <w:lvlJc w:val="left"/>
       <w:pPr>
@@ -5745,7 +6545,7 @@
     <w:lvl w:ilvl="4">
       <w:start w:val="1"/>
       <w:numFmt w:val="decimal"/>
-      <w:pStyle w:val="Heading5"/>
+      <w:pStyle w:val="Ttulo5"/>
       <w:lvlText w:val="%1.%2.%3.%4.%5"/>
       <w:lvlJc w:val="left"/>
       <w:pPr>
@@ -5755,7 +6555,7 @@
     <w:lvl w:ilvl="5">
       <w:start w:val="1"/>
       <w:numFmt w:val="decimal"/>
-      <w:pStyle w:val="Heading6"/>
+      <w:pStyle w:val="Ttulo6"/>
       <w:lvlText w:val="%1.%2.%3.%4.%5.%6"/>
       <w:lvlJc w:val="left"/>
       <w:pPr>
@@ -5765,7 +6565,7 @@
     <w:lvl w:ilvl="6">
       <w:start w:val="1"/>
       <w:numFmt w:val="decimal"/>
-      <w:pStyle w:val="Heading7"/>
+      <w:pStyle w:val="Ttulo7"/>
       <w:lvlText w:val="%1.%2.%3.%4.%5.%6.%7"/>
       <w:lvlJc w:val="left"/>
       <w:pPr>
@@ -5775,7 +6575,7 @@
     <w:lvl w:ilvl="7">
       <w:start w:val="1"/>
       <w:numFmt w:val="decimal"/>
-      <w:pStyle w:val="Heading8"/>
+      <w:pStyle w:val="Ttulo8"/>
       <w:lvlText w:val="%1.%2.%3.%4.%5.%6.%7.%8"/>
       <w:lvlJc w:val="left"/>
       <w:pPr>
@@ -5785,7 +6585,7 @@
     <w:lvl w:ilvl="8">
       <w:start w:val="1"/>
       <w:numFmt w:val="decimal"/>
-      <w:pStyle w:val="Heading9"/>
+      <w:pStyle w:val="Ttulo9"/>
       <w:lvlText w:val="%1.%2.%3.%4.%5.%6.%7.%8.%9"/>
       <w:lvlJc w:val="left"/>
       <w:pPr>
@@ -5793,7 +6593,7 @@
       </w:pPr>
     </w:lvl>
   </w:abstractNum>
-  <w:abstractNum w:abstractNumId="29" w15:restartNumberingAfterBreak="0">
+  <w:abstractNum w:abstractNumId="30" w15:restartNumberingAfterBreak="0">
     <w:nsid w:val="66C73221"/>
     <w:multiLevelType w:val="multilevel"/>
     <w:tmpl w:val="915871D4"/>
@@ -5906,14 +6706,14 @@
       </w:rPr>
     </w:lvl>
   </w:abstractNum>
-  <w:abstractNum w:abstractNumId="30" w15:restartNumberingAfterBreak="0">
+  <w:abstractNum w:abstractNumId="31" w15:restartNumberingAfterBreak="0">
     <w:nsid w:val="683754DE"/>
     <w:multiLevelType w:val="hybridMultilevel"/>
     <w:tmpl w:val="D38ADEEE"/>
     <w:lvl w:ilvl="0" w:tplc="DA5ECC18">
       <w:start w:val="1"/>
       <w:numFmt w:val="lowerLetter"/>
-      <w:pStyle w:val="ListParagraph"/>
+      <w:pStyle w:val="PargrafodaLista"/>
       <w:lvlText w:val="%1)"/>
       <w:lvlJc w:val="left"/>
       <w:pPr>
@@ -5996,7 +6796,7 @@
       </w:pPr>
     </w:lvl>
   </w:abstractNum>
-  <w:abstractNum w:abstractNumId="31" w15:restartNumberingAfterBreak="0">
+  <w:abstractNum w:abstractNumId="32" w15:restartNumberingAfterBreak="0">
     <w:nsid w:val="69831447"/>
     <w:multiLevelType w:val="hybridMultilevel"/>
     <w:tmpl w:val="266ED088"/>
@@ -6109,7 +6909,7 @@
       </w:rPr>
     </w:lvl>
   </w:abstractNum>
-  <w:abstractNum w:abstractNumId="32" w15:restartNumberingAfterBreak="0">
+  <w:abstractNum w:abstractNumId="33" w15:restartNumberingAfterBreak="0">
     <w:nsid w:val="6AE762C7"/>
     <w:multiLevelType w:val="multilevel"/>
     <w:tmpl w:val="ED9C3B20"/>
@@ -6223,7 +7023,7 @@
       </w:rPr>
     </w:lvl>
   </w:abstractNum>
-  <w:abstractNum w:abstractNumId="33" w15:restartNumberingAfterBreak="0">
+  <w:abstractNum w:abstractNumId="34" w15:restartNumberingAfterBreak="0">
     <w:nsid w:val="6B08622F"/>
     <w:multiLevelType w:val="hybridMultilevel"/>
     <w:tmpl w:val="C2968750"/>
@@ -6336,7 +7136,7 @@
       </w:rPr>
     </w:lvl>
   </w:abstractNum>
-  <w:abstractNum w:abstractNumId="34" w15:restartNumberingAfterBreak="0">
+  <w:abstractNum w:abstractNumId="35" w15:restartNumberingAfterBreak="0">
     <w:nsid w:val="6D5B057F"/>
     <w:multiLevelType w:val="hybridMultilevel"/>
     <w:tmpl w:val="F372129A"/>
@@ -6422,7 +7222,7 @@
       </w:pPr>
     </w:lvl>
   </w:abstractNum>
-  <w:abstractNum w:abstractNumId="35" w15:restartNumberingAfterBreak="0">
+  <w:abstractNum w:abstractNumId="36" w15:restartNumberingAfterBreak="0">
     <w:nsid w:val="71BE4A91"/>
     <w:multiLevelType w:val="hybridMultilevel"/>
     <w:tmpl w:val="CB1699AE"/>
@@ -6508,7 +7308,7 @@
       </w:pPr>
     </w:lvl>
   </w:abstractNum>
-  <w:abstractNum w:abstractNumId="36" w15:restartNumberingAfterBreak="0">
+  <w:abstractNum w:abstractNumId="37" w15:restartNumberingAfterBreak="0">
     <w:nsid w:val="7D3F2B7E"/>
     <w:multiLevelType w:val="multilevel"/>
     <w:tmpl w:val="68C84408"/>
@@ -6621,7 +7421,7 @@
       </w:rPr>
     </w:lvl>
   </w:abstractNum>
-  <w:abstractNum w:abstractNumId="37" w15:restartNumberingAfterBreak="0">
+  <w:abstractNum w:abstractNumId="38" w15:restartNumberingAfterBreak="0">
     <w:nsid w:val="7E8E57C7"/>
     <w:multiLevelType w:val="hybridMultilevel"/>
     <w:tmpl w:val="7BE20780"/>
@@ -6735,124 +7535,127 @@
     </w:lvl>
   </w:abstractNum>
   <w:num w:numId="1" w16cid:durableId="983774576">
-    <w:abstractNumId w:val="5"/>
+    <w:abstractNumId w:val="6"/>
   </w:num>
   <w:num w:numId="2" w16cid:durableId="78644320">
-    <w:abstractNumId w:val="30"/>
+    <w:abstractNumId w:val="31"/>
   </w:num>
   <w:num w:numId="3" w16cid:durableId="377361106">
-    <w:abstractNumId w:val="23"/>
+    <w:abstractNumId w:val="24"/>
   </w:num>
   <w:num w:numId="4" w16cid:durableId="364672212">
-    <w:abstractNumId w:val="11"/>
+    <w:abstractNumId w:val="12"/>
   </w:num>
   <w:num w:numId="5" w16cid:durableId="504327954">
-    <w:abstractNumId w:val="36"/>
+    <w:abstractNumId w:val="37"/>
   </w:num>
   <w:num w:numId="6" w16cid:durableId="480120558">
     <w:abstractNumId w:val="0"/>
   </w:num>
   <w:num w:numId="7" w16cid:durableId="1382292247">
-    <w:abstractNumId w:val="35"/>
+    <w:abstractNumId w:val="36"/>
   </w:num>
   <w:num w:numId="8" w16cid:durableId="1660502441">
-    <w:abstractNumId w:val="32"/>
+    <w:abstractNumId w:val="33"/>
   </w:num>
   <w:num w:numId="9" w16cid:durableId="2139687454">
-    <w:abstractNumId w:val="37"/>
+    <w:abstractNumId w:val="38"/>
   </w:num>
   <w:num w:numId="10" w16cid:durableId="1484001712">
+    <w:abstractNumId w:val="26"/>
+  </w:num>
+  <w:num w:numId="11" w16cid:durableId="260726021">
+    <w:abstractNumId w:val="14"/>
+  </w:num>
+  <w:num w:numId="12" w16cid:durableId="900940516">
+    <w:abstractNumId w:val="28"/>
+  </w:num>
+  <w:num w:numId="13" w16cid:durableId="83041041">
+    <w:abstractNumId w:val="8"/>
+  </w:num>
+  <w:num w:numId="14" w16cid:durableId="851189738">
     <w:abstractNumId w:val="25"/>
   </w:num>
-  <w:num w:numId="11" w16cid:durableId="260726021">
-    <w:abstractNumId w:val="13"/>
-  </w:num>
-  <w:num w:numId="12" w16cid:durableId="900940516">
-    <w:abstractNumId w:val="27"/>
-  </w:num>
-  <w:num w:numId="13" w16cid:durableId="83041041">
-    <w:abstractNumId w:val="7"/>
-  </w:num>
-  <w:num w:numId="14" w16cid:durableId="851189738">
-    <w:abstractNumId w:val="24"/>
-  </w:num>
   <w:num w:numId="15" w16cid:durableId="1803231241">
-    <w:abstractNumId w:val="21"/>
+    <w:abstractNumId w:val="22"/>
   </w:num>
   <w:num w:numId="16" w16cid:durableId="860821371">
     <w:abstractNumId w:val="1"/>
   </w:num>
   <w:num w:numId="17" w16cid:durableId="834415818">
+    <w:abstractNumId w:val="18"/>
+  </w:num>
+  <w:num w:numId="18" w16cid:durableId="530648594">
+    <w:abstractNumId w:val="35"/>
+  </w:num>
+  <w:num w:numId="19" w16cid:durableId="585459550">
+    <w:abstractNumId w:val="19"/>
+  </w:num>
+  <w:num w:numId="20" w16cid:durableId="40251783">
+    <w:abstractNumId w:val="23"/>
+  </w:num>
+  <w:num w:numId="21" w16cid:durableId="250239904">
+    <w:abstractNumId w:val="9"/>
+  </w:num>
+  <w:num w:numId="22" w16cid:durableId="1545558666">
+    <w:abstractNumId w:val="32"/>
+  </w:num>
+  <w:num w:numId="23" w16cid:durableId="851920173">
+    <w:abstractNumId w:val="16"/>
+  </w:num>
+  <w:num w:numId="24" w16cid:durableId="1332487373">
+    <w:abstractNumId w:val="27"/>
+  </w:num>
+  <w:num w:numId="25" w16cid:durableId="1508590492">
+    <w:abstractNumId w:val="4"/>
+  </w:num>
+  <w:num w:numId="26" w16cid:durableId="191502690">
+    <w:abstractNumId w:val="21"/>
+  </w:num>
+  <w:num w:numId="27" w16cid:durableId="941259083">
+    <w:abstractNumId w:val="20"/>
+  </w:num>
+  <w:num w:numId="28" w16cid:durableId="824201305">
+    <w:abstractNumId w:val="30"/>
+  </w:num>
+  <w:num w:numId="29" w16cid:durableId="1025591589">
+    <w:abstractNumId w:val="7"/>
+  </w:num>
+  <w:num w:numId="30" w16cid:durableId="428235783">
+    <w:abstractNumId w:val="5"/>
+  </w:num>
+  <w:num w:numId="31" w16cid:durableId="1141920952">
     <w:abstractNumId w:val="17"/>
   </w:num>
-  <w:num w:numId="18" w16cid:durableId="530648594">
+  <w:num w:numId="32" w16cid:durableId="2015716448">
+    <w:abstractNumId w:val="10"/>
+  </w:num>
+  <w:num w:numId="33" w16cid:durableId="15038013">
+    <w:abstractNumId w:val="31"/>
+  </w:num>
+  <w:num w:numId="34" w16cid:durableId="752775965">
+    <w:abstractNumId w:val="31"/>
+  </w:num>
+  <w:num w:numId="35" w16cid:durableId="628169206">
+    <w:abstractNumId w:val="15"/>
+  </w:num>
+  <w:num w:numId="36" w16cid:durableId="426466418">
+    <w:abstractNumId w:val="29"/>
+  </w:num>
+  <w:num w:numId="37" w16cid:durableId="116795771">
+    <w:abstractNumId w:val="3"/>
+  </w:num>
+  <w:num w:numId="38" w16cid:durableId="1540777283">
+    <w:abstractNumId w:val="11"/>
+  </w:num>
+  <w:num w:numId="39" w16cid:durableId="644312429">
+    <w:abstractNumId w:val="13"/>
+  </w:num>
+  <w:num w:numId="40" w16cid:durableId="735201035">
     <w:abstractNumId w:val="34"/>
   </w:num>
-  <w:num w:numId="19" w16cid:durableId="585459550">
-    <w:abstractNumId w:val="18"/>
-  </w:num>
-  <w:num w:numId="20" w16cid:durableId="40251783">
-    <w:abstractNumId w:val="22"/>
-  </w:num>
-  <w:num w:numId="21" w16cid:durableId="250239904">
-    <w:abstractNumId w:val="8"/>
-  </w:num>
-  <w:num w:numId="22" w16cid:durableId="1545558666">
-    <w:abstractNumId w:val="31"/>
-  </w:num>
-  <w:num w:numId="23" w16cid:durableId="851920173">
-    <w:abstractNumId w:val="15"/>
-  </w:num>
-  <w:num w:numId="24" w16cid:durableId="1332487373">
-    <w:abstractNumId w:val="26"/>
-  </w:num>
-  <w:num w:numId="25" w16cid:durableId="1508590492">
-    <w:abstractNumId w:val="3"/>
-  </w:num>
-  <w:num w:numId="26" w16cid:durableId="191502690">
-    <w:abstractNumId w:val="20"/>
-  </w:num>
-  <w:num w:numId="27" w16cid:durableId="941259083">
-    <w:abstractNumId w:val="19"/>
-  </w:num>
-  <w:num w:numId="28" w16cid:durableId="824201305">
-    <w:abstractNumId w:val="29"/>
-  </w:num>
-  <w:num w:numId="29" w16cid:durableId="1025591589">
-    <w:abstractNumId w:val="6"/>
-  </w:num>
-  <w:num w:numId="30" w16cid:durableId="428235783">
-    <w:abstractNumId w:val="4"/>
-  </w:num>
-  <w:num w:numId="31" w16cid:durableId="1141920952">
-    <w:abstractNumId w:val="16"/>
-  </w:num>
-  <w:num w:numId="32" w16cid:durableId="2015716448">
-    <w:abstractNumId w:val="9"/>
-  </w:num>
-  <w:num w:numId="33" w16cid:durableId="15038013">
-    <w:abstractNumId w:val="30"/>
-  </w:num>
-  <w:num w:numId="34" w16cid:durableId="752775965">
-    <w:abstractNumId w:val="30"/>
-  </w:num>
-  <w:num w:numId="35" w16cid:durableId="628169206">
-    <w:abstractNumId w:val="14"/>
-  </w:num>
-  <w:num w:numId="36" w16cid:durableId="426466418">
-    <w:abstractNumId w:val="28"/>
-  </w:num>
-  <w:num w:numId="37" w16cid:durableId="116795771">
+  <w:num w:numId="41" w16cid:durableId="855004793">
     <w:abstractNumId w:val="2"/>
-  </w:num>
-  <w:num w:numId="38" w16cid:durableId="1540777283">
-    <w:abstractNumId w:val="10"/>
-  </w:num>
-  <w:num w:numId="39" w16cid:durableId="644312429">
-    <w:abstractNumId w:val="12"/>
-  </w:num>
-  <w:num w:numId="40" w16cid:durableId="735201035">
-    <w:abstractNumId w:val="33"/>
   </w:num>
   <w:numIdMacAtCleanup w:val="26"/>
 </w:numbering>
@@ -7270,11 +8073,11 @@
       <w:szCs w:val="22"/>
     </w:rPr>
   </w:style>
-  <w:style w:type="paragraph" w:styleId="Heading1">
+  <w:style w:type="paragraph" w:styleId="Ttulo1">
     <w:name w:val="heading 1"/>
     <w:basedOn w:val="Normal"/>
     <w:next w:val="Normal"/>
-    <w:link w:val="Heading1Char"/>
+    <w:link w:val="Ttulo1Carter"/>
     <w:uiPriority w:val="9"/>
     <w:rsid w:val="00424484"/>
     <w:pPr>
@@ -7297,11 +8100,11 @@
       <w:szCs w:val="28"/>
     </w:rPr>
   </w:style>
-  <w:style w:type="paragraph" w:styleId="Heading2">
+  <w:style w:type="paragraph" w:styleId="Ttulo2">
     <w:name w:val="heading 2"/>
     <w:basedOn w:val="Normal"/>
     <w:next w:val="Normal"/>
-    <w:link w:val="Heading2Char"/>
+    <w:link w:val="Ttulo2Carter"/>
     <w:uiPriority w:val="9"/>
     <w:unhideWhenUsed/>
     <w:qFormat/>
@@ -7328,11 +8131,11 @@
       <w:bCs/>
     </w:rPr>
   </w:style>
-  <w:style w:type="paragraph" w:styleId="Heading3">
+  <w:style w:type="paragraph" w:styleId="Ttulo3">
     <w:name w:val="heading 3"/>
-    <w:basedOn w:val="Heading2"/>
+    <w:basedOn w:val="Ttulo2"/>
     <w:next w:val="Normal"/>
-    <w:link w:val="Heading3Char"/>
+    <w:link w:val="Ttulo3Carter"/>
     <w:uiPriority w:val="9"/>
     <w:unhideWhenUsed/>
     <w:qFormat/>
@@ -7348,11 +8151,11 @@
       <w:color w:val="595959" w:themeColor="text1" w:themeTint="A6"/>
     </w:rPr>
   </w:style>
-  <w:style w:type="paragraph" w:styleId="Heading4">
+  <w:style w:type="paragraph" w:styleId="Ttulo4">
     <w:name w:val="heading 4"/>
     <w:basedOn w:val="Normal"/>
     <w:next w:val="Normal"/>
-    <w:link w:val="Heading4Char"/>
+    <w:link w:val="Ttulo4Carter"/>
     <w:uiPriority w:val="9"/>
     <w:semiHidden/>
     <w:unhideWhenUsed/>
@@ -7374,11 +8177,11 @@
       <w:color w:val="2E74B5" w:themeColor="accent1" w:themeShade="BF"/>
     </w:rPr>
   </w:style>
-  <w:style w:type="paragraph" w:styleId="Heading5">
+  <w:style w:type="paragraph" w:styleId="Ttulo5">
     <w:name w:val="heading 5"/>
     <w:basedOn w:val="Normal"/>
     <w:next w:val="Normal"/>
-    <w:link w:val="Heading5Char"/>
+    <w:link w:val="Ttulo5Carter"/>
     <w:uiPriority w:val="9"/>
     <w:semiHidden/>
     <w:unhideWhenUsed/>
@@ -7399,11 +8202,11 @@
       <w:color w:val="2E74B5" w:themeColor="accent1" w:themeShade="BF"/>
     </w:rPr>
   </w:style>
-  <w:style w:type="paragraph" w:styleId="Heading6">
+  <w:style w:type="paragraph" w:styleId="Ttulo6">
     <w:name w:val="heading 6"/>
     <w:basedOn w:val="Normal"/>
     <w:next w:val="Normal"/>
-    <w:link w:val="Heading6Char"/>
+    <w:link w:val="Ttulo6Carter"/>
     <w:uiPriority w:val="9"/>
     <w:semiHidden/>
     <w:unhideWhenUsed/>
@@ -7424,11 +8227,11 @@
       <w:color w:val="1F4D78" w:themeColor="accent1" w:themeShade="7F"/>
     </w:rPr>
   </w:style>
-  <w:style w:type="paragraph" w:styleId="Heading7">
+  <w:style w:type="paragraph" w:styleId="Ttulo7">
     <w:name w:val="heading 7"/>
     <w:basedOn w:val="Normal"/>
     <w:next w:val="Normal"/>
-    <w:link w:val="Heading7Char"/>
+    <w:link w:val="Ttulo7Carter"/>
     <w:uiPriority w:val="9"/>
     <w:semiHidden/>
     <w:unhideWhenUsed/>
@@ -7451,11 +8254,11 @@
       <w:color w:val="1F4D78" w:themeColor="accent1" w:themeShade="7F"/>
     </w:rPr>
   </w:style>
-  <w:style w:type="paragraph" w:styleId="Heading8">
+  <w:style w:type="paragraph" w:styleId="Ttulo8">
     <w:name w:val="heading 8"/>
     <w:basedOn w:val="Normal"/>
     <w:next w:val="Normal"/>
-    <w:link w:val="Heading8Char"/>
+    <w:link w:val="Ttulo8Carter"/>
     <w:uiPriority w:val="9"/>
     <w:semiHidden/>
     <w:unhideWhenUsed/>
@@ -7478,11 +8281,11 @@
       <w:szCs w:val="21"/>
     </w:rPr>
   </w:style>
-  <w:style w:type="paragraph" w:styleId="Heading9">
+  <w:style w:type="paragraph" w:styleId="Ttulo9">
     <w:name w:val="heading 9"/>
     <w:basedOn w:val="Normal"/>
     <w:next w:val="Normal"/>
-    <w:link w:val="Heading9Char"/>
+    <w:link w:val="Ttulo9Carter"/>
     <w:uiPriority w:val="9"/>
     <w:semiHidden/>
     <w:unhideWhenUsed/>
@@ -7507,13 +8310,13 @@
       <w:szCs w:val="21"/>
     </w:rPr>
   </w:style>
-  <w:style w:type="character" w:default="1" w:styleId="DefaultParagraphFont">
+  <w:style w:type="character" w:default="1" w:styleId="Tipodeletrapredefinidodopargrafo">
     <w:name w:val="Default Paragraph Font"/>
     <w:uiPriority w:val="1"/>
     <w:semiHidden/>
     <w:unhideWhenUsed/>
   </w:style>
-  <w:style w:type="table" w:default="1" w:styleId="TableNormal">
+  <w:style w:type="table" w:default="1" w:styleId="Tabelanormal">
     <w:name w:val="Normal Table"/>
     <w:uiPriority w:val="99"/>
     <w:semiHidden/>
@@ -7528,16 +8331,16 @@
       </w:tblCellMar>
     </w:tblPr>
   </w:style>
-  <w:style w:type="numbering" w:default="1" w:styleId="NoList">
+  <w:style w:type="numbering" w:default="1" w:styleId="Semlista">
     <w:name w:val="No List"/>
     <w:uiPriority w:val="99"/>
     <w:semiHidden/>
     <w:unhideWhenUsed/>
   </w:style>
-  <w:style w:type="character" w:customStyle="1" w:styleId="Heading1Char">
-    <w:name w:val="Heading 1 Char"/>
-    <w:basedOn w:val="DefaultParagraphFont"/>
-    <w:link w:val="Heading1"/>
+  <w:style w:type="character" w:customStyle="1" w:styleId="Ttulo1Carter">
+    <w:name w:val="Título 1 Caráter"/>
+    <w:basedOn w:val="Tipodeletrapredefinidodopargrafo"/>
+    <w:link w:val="Ttulo1"/>
     <w:uiPriority w:val="9"/>
     <w:rsid w:val="00424484"/>
     <w:rPr>
@@ -7549,10 +8352,10 @@
       <w:szCs w:val="28"/>
     </w:rPr>
   </w:style>
-  <w:style w:type="character" w:customStyle="1" w:styleId="Heading2Char">
-    <w:name w:val="Heading 2 Char"/>
-    <w:basedOn w:val="DefaultParagraphFont"/>
-    <w:link w:val="Heading2"/>
+  <w:style w:type="character" w:customStyle="1" w:styleId="Ttulo2Carter">
+    <w:name w:val="Título 2 Caráter"/>
+    <w:basedOn w:val="Tipodeletrapredefinidodopargrafo"/>
+    <w:link w:val="Ttulo2"/>
     <w:uiPriority w:val="9"/>
     <w:rsid w:val="00424484"/>
     <w:rPr>
@@ -7564,10 +8367,10 @@
       <w:szCs w:val="22"/>
     </w:rPr>
   </w:style>
-  <w:style w:type="character" w:customStyle="1" w:styleId="Heading3Char">
-    <w:name w:val="Heading 3 Char"/>
-    <w:basedOn w:val="DefaultParagraphFont"/>
-    <w:link w:val="Heading3"/>
+  <w:style w:type="character" w:customStyle="1" w:styleId="Ttulo3Carter">
+    <w:name w:val="Título 3 Caráter"/>
+    <w:basedOn w:val="Tipodeletrapredefinidodopargrafo"/>
+    <w:link w:val="Ttulo3"/>
     <w:uiPriority w:val="9"/>
     <w:rsid w:val="00424484"/>
     <w:rPr>
@@ -7578,10 +8381,10 @@
       <w:szCs w:val="22"/>
     </w:rPr>
   </w:style>
-  <w:style w:type="character" w:customStyle="1" w:styleId="Heading4Char">
-    <w:name w:val="Heading 4 Char"/>
-    <w:basedOn w:val="DefaultParagraphFont"/>
-    <w:link w:val="Heading4"/>
+  <w:style w:type="character" w:customStyle="1" w:styleId="Ttulo4Carter">
+    <w:name w:val="Título 4 Caráter"/>
+    <w:basedOn w:val="Tipodeletrapredefinidodopargrafo"/>
+    <w:link w:val="Ttulo4"/>
     <w:uiPriority w:val="9"/>
     <w:semiHidden/>
     <w:rsid w:val="00761F40"/>
@@ -7595,10 +8398,10 @@
       <w:lang w:val="pt-PT"/>
     </w:rPr>
   </w:style>
-  <w:style w:type="character" w:customStyle="1" w:styleId="Heading5Char">
-    <w:name w:val="Heading 5 Char"/>
-    <w:basedOn w:val="DefaultParagraphFont"/>
-    <w:link w:val="Heading5"/>
+  <w:style w:type="character" w:customStyle="1" w:styleId="Ttulo5Carter">
+    <w:name w:val="Título 5 Caráter"/>
+    <w:basedOn w:val="Tipodeletrapredefinidodopargrafo"/>
+    <w:link w:val="Ttulo5"/>
     <w:uiPriority w:val="9"/>
     <w:semiHidden/>
     <w:rsid w:val="00761F40"/>
@@ -7610,10 +8413,10 @@
       <w:lang w:val="pt-PT"/>
     </w:rPr>
   </w:style>
-  <w:style w:type="character" w:customStyle="1" w:styleId="Heading6Char">
-    <w:name w:val="Heading 6 Char"/>
-    <w:basedOn w:val="DefaultParagraphFont"/>
-    <w:link w:val="Heading6"/>
+  <w:style w:type="character" w:customStyle="1" w:styleId="Ttulo6Carter">
+    <w:name w:val="Título 6 Caráter"/>
+    <w:basedOn w:val="Tipodeletrapredefinidodopargrafo"/>
+    <w:link w:val="Ttulo6"/>
     <w:uiPriority w:val="9"/>
     <w:semiHidden/>
     <w:rsid w:val="00761F40"/>
@@ -7625,10 +8428,10 @@
       <w:lang w:val="pt-PT"/>
     </w:rPr>
   </w:style>
-  <w:style w:type="character" w:customStyle="1" w:styleId="Heading7Char">
-    <w:name w:val="Heading 7 Char"/>
-    <w:basedOn w:val="DefaultParagraphFont"/>
-    <w:link w:val="Heading7"/>
+  <w:style w:type="character" w:customStyle="1" w:styleId="Ttulo7Carter">
+    <w:name w:val="Título 7 Caráter"/>
+    <w:basedOn w:val="Tipodeletrapredefinidodopargrafo"/>
+    <w:link w:val="Ttulo7"/>
     <w:uiPriority w:val="9"/>
     <w:semiHidden/>
     <w:rsid w:val="00761F40"/>
@@ -7642,10 +8445,10 @@
       <w:lang w:val="pt-PT"/>
     </w:rPr>
   </w:style>
-  <w:style w:type="character" w:customStyle="1" w:styleId="Heading8Char">
-    <w:name w:val="Heading 8 Char"/>
-    <w:basedOn w:val="DefaultParagraphFont"/>
-    <w:link w:val="Heading8"/>
+  <w:style w:type="character" w:customStyle="1" w:styleId="Ttulo8Carter">
+    <w:name w:val="Título 8 Caráter"/>
+    <w:basedOn w:val="Tipodeletrapredefinidodopargrafo"/>
+    <w:link w:val="Ttulo8"/>
     <w:uiPriority w:val="9"/>
     <w:semiHidden/>
     <w:rsid w:val="00761F40"/>
@@ -7657,10 +8460,10 @@
       <w:lang w:val="pt-PT"/>
     </w:rPr>
   </w:style>
-  <w:style w:type="character" w:customStyle="1" w:styleId="Heading9Char">
-    <w:name w:val="Heading 9 Char"/>
-    <w:basedOn w:val="DefaultParagraphFont"/>
-    <w:link w:val="Heading9"/>
+  <w:style w:type="character" w:customStyle="1" w:styleId="Ttulo9Carter">
+    <w:name w:val="Título 9 Caráter"/>
+    <w:basedOn w:val="Tipodeletrapredefinidodopargrafo"/>
+    <w:link w:val="Ttulo9"/>
     <w:uiPriority w:val="9"/>
     <w:semiHidden/>
     <w:rsid w:val="00761F40"/>
@@ -7674,7 +8477,7 @@
       <w:lang w:val="pt-PT"/>
     </w:rPr>
   </w:style>
-  <w:style w:type="paragraph" w:styleId="ListParagraph">
+  <w:style w:type="paragraph" w:styleId="PargrafodaLista">
     <w:name w:val="List Paragraph"/>
     <w:basedOn w:val="Normal"/>
     <w:uiPriority w:val="34"/>
@@ -7688,10 +8491,10 @@
       <w:contextualSpacing w:val="0"/>
     </w:pPr>
   </w:style>
-  <w:style w:type="paragraph" w:styleId="Header">
+  <w:style w:type="paragraph" w:styleId="Cabealho">
     <w:name w:val="header"/>
     <w:basedOn w:val="Normal"/>
-    <w:link w:val="HeaderChar"/>
+    <w:link w:val="CabealhoCarter"/>
     <w:uiPriority w:val="99"/>
     <w:unhideWhenUsed/>
     <w:rsid w:val="00214D1D"/>
@@ -7703,10 +8506,10 @@
       <w:spacing w:line="240" w:lineRule="auto"/>
     </w:pPr>
   </w:style>
-  <w:style w:type="character" w:customStyle="1" w:styleId="HeaderChar">
-    <w:name w:val="Header Char"/>
-    <w:basedOn w:val="DefaultParagraphFont"/>
-    <w:link w:val="Header"/>
+  <w:style w:type="character" w:customStyle="1" w:styleId="CabealhoCarter">
+    <w:name w:val="Cabeçalho Caráter"/>
+    <w:basedOn w:val="Tipodeletrapredefinidodopargrafo"/>
+    <w:link w:val="Cabealho"/>
     <w:uiPriority w:val="99"/>
     <w:rsid w:val="00214D1D"/>
     <w:rPr>
@@ -7716,10 +8519,10 @@
       <w:szCs w:val="19"/>
     </w:rPr>
   </w:style>
-  <w:style w:type="paragraph" w:styleId="Footer">
+  <w:style w:type="paragraph" w:styleId="Rodap">
     <w:name w:val="footer"/>
     <w:basedOn w:val="Normal"/>
-    <w:link w:val="FooterChar"/>
+    <w:link w:val="RodapCarter"/>
     <w:uiPriority w:val="99"/>
     <w:unhideWhenUsed/>
     <w:rsid w:val="00EA4F7E"/>
@@ -7739,10 +8542,10 @@
       <w:lang w:bidi="ar-SA"/>
     </w:rPr>
   </w:style>
-  <w:style w:type="character" w:customStyle="1" w:styleId="FooterChar">
-    <w:name w:val="Footer Char"/>
-    <w:basedOn w:val="DefaultParagraphFont"/>
-    <w:link w:val="Footer"/>
+  <w:style w:type="character" w:customStyle="1" w:styleId="RodapCarter">
+    <w:name w:val="Rodapé Caráter"/>
+    <w:basedOn w:val="Tipodeletrapredefinidodopargrafo"/>
+    <w:link w:val="Rodap"/>
     <w:uiPriority w:val="99"/>
     <w:rsid w:val="00EA4F7E"/>
     <w:rPr>
@@ -7753,9 +8556,9 @@
       <w:lang w:val="pt-PT" w:bidi="ar-SA"/>
     </w:rPr>
   </w:style>
-  <w:style w:type="character" w:styleId="PlaceholderText">
+  <w:style w:type="character" w:styleId="TextodoMarcadordePosio">
     <w:name w:val="Placeholder Text"/>
-    <w:basedOn w:val="DefaultParagraphFont"/>
+    <w:basedOn w:val="Tipodeletrapredefinidodopargrafo"/>
     <w:uiPriority w:val="99"/>
     <w:semiHidden/>
     <w:rsid w:val="00761F40"/>
@@ -7765,7 +8568,7 @@
   </w:style>
   <w:style w:type="character" w:customStyle="1" w:styleId="pagenr">
     <w:name w:val="page_nr"/>
-    <w:basedOn w:val="DefaultParagraphFont"/>
+    <w:basedOn w:val="Tipodeletrapredefinidodopargrafo"/>
     <w:uiPriority w:val="1"/>
     <w:rsid w:val="00171B11"/>
     <w:rPr>
@@ -7776,7 +8579,7 @@
   </w:style>
   <w:style w:type="paragraph" w:customStyle="1" w:styleId="FooterR">
     <w:name w:val="Footer_R"/>
-    <w:basedOn w:val="Footer"/>
+    <w:basedOn w:val="Rodap"/>
     <w:rsid w:val="00EA4F7E"/>
     <w:pPr>
       <w:jc w:val="right"/>
@@ -7800,9 +8603,9 @@
       <w:bCs/>
     </w:rPr>
   </w:style>
-  <w:style w:type="character" w:styleId="Hyperlink">
+  <w:style w:type="character" w:styleId="Hiperligao">
     <w:name w:val="Hyperlink"/>
-    <w:basedOn w:val="DefaultParagraphFont"/>
+    <w:basedOn w:val="Tipodeletrapredefinidodopargrafo"/>
     <w:uiPriority w:val="99"/>
     <w:unhideWhenUsed/>
     <w:rsid w:val="00512076"/>
@@ -7811,11 +8614,11 @@
       <w:u w:val="single"/>
     </w:rPr>
   </w:style>
-  <w:style w:type="paragraph" w:styleId="Title">
+  <w:style w:type="paragraph" w:styleId="Ttulo">
     <w:name w:val="Title"/>
-    <w:basedOn w:val="Heading1"/>
+    <w:basedOn w:val="Ttulo1"/>
     <w:next w:val="Normal"/>
-    <w:link w:val="TitleChar"/>
+    <w:link w:val="TtuloCarter"/>
     <w:uiPriority w:val="10"/>
     <w:rsid w:val="001F1888"/>
     <w:pPr>
@@ -7831,10 +8634,10 @@
       <w:szCs w:val="44"/>
     </w:rPr>
   </w:style>
-  <w:style w:type="character" w:customStyle="1" w:styleId="TitleChar">
-    <w:name w:val="Title Char"/>
-    <w:basedOn w:val="DefaultParagraphFont"/>
-    <w:link w:val="Title"/>
+  <w:style w:type="character" w:customStyle="1" w:styleId="TtuloCarter">
+    <w:name w:val="Título Caráter"/>
+    <w:basedOn w:val="Tipodeletrapredefinidodopargrafo"/>
+    <w:link w:val="Ttulo"/>
     <w:uiPriority w:val="10"/>
     <w:rsid w:val="001F1888"/>
     <w:rPr>
@@ -7845,7 +8648,7 @@
       <w:szCs w:val="44"/>
     </w:rPr>
   </w:style>
-  <w:style w:type="paragraph" w:styleId="TOC1">
+  <w:style w:type="paragraph" w:styleId="ndice1">
     <w:name w:val="toc 1"/>
     <w:basedOn w:val="Normal"/>
     <w:next w:val="Normal"/>
@@ -7869,7 +8672,7 @@
       <w:lang w:eastAsia="pt-PT"/>
     </w:rPr>
   </w:style>
-  <w:style w:type="paragraph" w:styleId="TOC2">
+  <w:style w:type="paragraph" w:styleId="ndice2">
     <w:name w:val="toc 2"/>
     <w:basedOn w:val="Normal"/>
     <w:next w:val="Normal"/>
@@ -7892,7 +8695,7 @@
       <w:lang w:eastAsia="pt-PT"/>
     </w:rPr>
   </w:style>
-  <w:style w:type="paragraph" w:styleId="TOC3">
+  <w:style w:type="paragraph" w:styleId="ndice3">
     <w:name w:val="toc 3"/>
     <w:basedOn w:val="Normal"/>
     <w:next w:val="Normal"/>
@@ -7910,7 +8713,7 @@
   </w:style>
   <w:style w:type="paragraph" w:customStyle="1" w:styleId="Heading2withbreak">
     <w:name w:val="Heading_2_with_break"/>
-    <w:basedOn w:val="Heading2"/>
+    <w:basedOn w:val="Ttulo2"/>
     <w:rsid w:val="00D41DD9"/>
     <w:pPr>
       <w:pageBreakBefore/>
@@ -7928,9 +8731,9 @@
       <w:rFonts w:ascii="Roboto Condensed Light" w:hAnsi="Roboto Condensed Light"/>
     </w:rPr>
   </w:style>
-  <w:style w:type="paragraph" w:styleId="TOCHeading">
+  <w:style w:type="paragraph" w:styleId="Cabealhodondice">
     <w:name w:val="TOC Heading"/>
-    <w:basedOn w:val="Heading1"/>
+    <w:basedOn w:val="Ttulo1"/>
     <w:next w:val="Normal"/>
     <w:uiPriority w:val="39"/>
     <w:unhideWhenUsed/>
@@ -7966,9 +8769,9 @@
       <w:sz w:val="18"/>
     </w:rPr>
   </w:style>
-  <w:style w:type="character" w:styleId="UnresolvedMention">
+  <w:style w:type="character" w:styleId="MenoNoResolvida">
     <w:name w:val="Unresolved Mention"/>
-    <w:basedOn w:val="DefaultParagraphFont"/>
+    <w:basedOn w:val="Tipodeletrapredefinidodopargrafo"/>
     <w:uiPriority w:val="99"/>
     <w:semiHidden/>
     <w:unhideWhenUsed/>
@@ -7978,9 +8781,9 @@
       <w:shd w:val="clear" w:color="auto" w:fill="E1DFDD"/>
     </w:rPr>
   </w:style>
-  <w:style w:type="character" w:styleId="FollowedHyperlink">
+  <w:style w:type="character" w:styleId="Hiperligaovisitada">
     <w:name w:val="FollowedHyperlink"/>
-    <w:basedOn w:val="DefaultParagraphFont"/>
+    <w:basedOn w:val="Tipodeletrapredefinidodopargrafo"/>
     <w:uiPriority w:val="99"/>
     <w:semiHidden/>
     <w:unhideWhenUsed/>
@@ -7990,10 +8793,10 @@
       <w:u w:val="single"/>
     </w:rPr>
   </w:style>
-  <w:style w:type="paragraph" w:styleId="BalloonText">
+  <w:style w:type="paragraph" w:styleId="Textodebalo">
     <w:name w:val="Balloon Text"/>
     <w:basedOn w:val="Normal"/>
-    <w:link w:val="BalloonTextChar"/>
+    <w:link w:val="TextodebaloCarter"/>
     <w:uiPriority w:val="99"/>
     <w:semiHidden/>
     <w:unhideWhenUsed/>
@@ -8006,10 +8809,10 @@
       <w:sz w:val="18"/>
     </w:rPr>
   </w:style>
-  <w:style w:type="character" w:customStyle="1" w:styleId="BalloonTextChar">
-    <w:name w:val="Balloon Text Char"/>
-    <w:basedOn w:val="DefaultParagraphFont"/>
-    <w:link w:val="BalloonText"/>
+  <w:style w:type="character" w:customStyle="1" w:styleId="TextodebaloCarter">
+    <w:name w:val="Texto de balão Caráter"/>
+    <w:basedOn w:val="Tipodeletrapredefinidodopargrafo"/>
+    <w:link w:val="Textodebalo"/>
     <w:uiPriority w:val="99"/>
     <w:semiHidden/>
     <w:rsid w:val="00E66ADC"/>
@@ -8030,10 +8833,10 @@
       <w:ind w:left="952"/>
     </w:pPr>
   </w:style>
-  <w:style w:type="paragraph" w:styleId="HTMLPreformatted">
+  <w:style w:type="paragraph" w:styleId="HTMLpr-formatado">
     <w:name w:val="HTML Preformatted"/>
     <w:basedOn w:val="Normal"/>
-    <w:link w:val="HTMLPreformattedChar"/>
+    <w:link w:val="HTMLpr-formatadoCarter"/>
     <w:uiPriority w:val="99"/>
     <w:semiHidden/>
     <w:unhideWhenUsed/>
@@ -8067,10 +8870,10 @@
       <w:lang w:eastAsia="pt-PT" w:bidi="ar-SA"/>
     </w:rPr>
   </w:style>
-  <w:style w:type="character" w:customStyle="1" w:styleId="HTMLPreformattedChar">
-    <w:name w:val="HTML Preformatted Char"/>
-    <w:basedOn w:val="DefaultParagraphFont"/>
-    <w:link w:val="HTMLPreformatted"/>
+  <w:style w:type="character" w:customStyle="1" w:styleId="HTMLpr-formatadoCarter">
+    <w:name w:val="HTML pré-formatado Caráter"/>
+    <w:basedOn w:val="Tipodeletrapredefinidodopargrafo"/>
+    <w:link w:val="HTMLpr-formatado"/>
     <w:uiPriority w:val="99"/>
     <w:semiHidden/>
     <w:rsid w:val="00A319AE"/>
@@ -8090,9 +8893,9 @@
       <w:ind w:left="938"/>
     </w:pPr>
   </w:style>
-  <w:style w:type="table" w:styleId="TableGrid">
+  <w:style w:type="table" w:styleId="TabelacomGrelha">
     <w:name w:val="Table Grid"/>
-    <w:basedOn w:val="TableNormal"/>
+    <w:basedOn w:val="Tabelanormal"/>
     <w:uiPriority w:val="59"/>
     <w:rsid w:val="00F5010B"/>
     <w:tblPr>
@@ -8106,9 +8909,9 @@
       </w:tblBorders>
     </w:tblPr>
   </w:style>
-  <w:style w:type="character" w:styleId="Strong">
+  <w:style w:type="character" w:styleId="Forte">
     <w:name w:val="Strong"/>
-    <w:basedOn w:val="DefaultParagraphFont"/>
+    <w:basedOn w:val="Tipodeletrapredefinidodopargrafo"/>
     <w:uiPriority w:val="22"/>
     <w:qFormat/>
     <w:rsid w:val="006D1729"/>
@@ -8117,9 +8920,9 @@
       <w:bCs/>
     </w:rPr>
   </w:style>
-  <w:style w:type="character" w:styleId="Emphasis">
+  <w:style w:type="character" w:styleId="nfase">
     <w:name w:val="Emphasis"/>
-    <w:basedOn w:val="DefaultParagraphFont"/>
+    <w:basedOn w:val="Tipodeletrapredefinidodopargrafo"/>
     <w:uiPriority w:val="20"/>
     <w:qFormat/>
     <w:rsid w:val="0096730A"/>
@@ -8138,9 +8941,9 @@
       <w:color w:val="7030A0"/>
     </w:rPr>
   </w:style>
-  <w:style w:type="character" w:styleId="HTMLTypewriter">
+  <w:style w:type="character" w:styleId="MquinadeescreverHTML">
     <w:name w:val="HTML Typewriter"/>
-    <w:basedOn w:val="DefaultParagraphFont"/>
+    <w:basedOn w:val="Tipodeletrapredefinidodopargrafo"/>
     <w:uiPriority w:val="99"/>
     <w:semiHidden/>
     <w:unhideWhenUsed/>
@@ -8151,10 +8954,10 @@
       <w:szCs w:val="20"/>
     </w:rPr>
   </w:style>
-  <w:style w:type="paragraph" w:styleId="FootnoteText">
+  <w:style w:type="paragraph" w:styleId="Textodenotaderodap">
     <w:name w:val="footnote text"/>
     <w:basedOn w:val="Normal"/>
-    <w:link w:val="FootnoteTextChar"/>
+    <w:link w:val="TextodenotaderodapCarter"/>
     <w:uiPriority w:val="99"/>
     <w:semiHidden/>
     <w:unhideWhenUsed/>
@@ -8166,10 +8969,10 @@
       <w:szCs w:val="20"/>
     </w:rPr>
   </w:style>
-  <w:style w:type="character" w:customStyle="1" w:styleId="FootnoteTextChar">
-    <w:name w:val="Footnote Text Char"/>
-    <w:basedOn w:val="DefaultParagraphFont"/>
-    <w:link w:val="FootnoteText"/>
+  <w:style w:type="character" w:customStyle="1" w:styleId="TextodenotaderodapCarter">
+    <w:name w:val="Texto de nota de rodapé Caráter"/>
+    <w:basedOn w:val="Tipodeletrapredefinidodopargrafo"/>
+    <w:link w:val="Textodenotaderodap"/>
     <w:uiPriority w:val="99"/>
     <w:semiHidden/>
     <w:rsid w:val="00CF3176"/>
@@ -8181,9 +8984,9 @@
       <w:lang w:val="pt-PT"/>
     </w:rPr>
   </w:style>
-  <w:style w:type="character" w:styleId="FootnoteReference">
+  <w:style w:type="character" w:styleId="Refdenotaderodap">
     <w:name w:val="footnote reference"/>
-    <w:basedOn w:val="DefaultParagraphFont"/>
+    <w:basedOn w:val="Tipodeletrapredefinidodopargrafo"/>
     <w:uiPriority w:val="99"/>
     <w:semiHidden/>
     <w:unhideWhenUsed/>
@@ -8192,7 +8995,7 @@
       <w:vertAlign w:val="superscript"/>
     </w:rPr>
   </w:style>
-  <w:style w:type="paragraph" w:styleId="Caption">
+  <w:style w:type="paragraph" w:styleId="Legenda">
     <w:name w:val="caption"/>
     <w:basedOn w:val="Normal"/>
     <w:next w:val="Normal"/>

</xml_diff>